<commit_message>
add multiple service & notes
</commit_message>
<xml_diff>
--- a/tmp/template.docx
+++ b/tmp/template.docx
@@ -239,117 +239,82 @@
             <w:r>
               <w:t>{</w:t>
             </w:r>
-            <w:proofErr w:type="spellStart"/>
             <w:r>
               <w:t>shipToDetails.</w:t>
             </w:r>
             <w:r>
-              <w:t>address</w:t>
-            </w:r>
-            <w:proofErr w:type="spellEnd"/>
-            <w:r>
-              <w:t>},</w:t>
+              <w:t>address},</w:t>
             </w:r>
           </w:p>
           <w:p>
             <w:r>
               <w:t>{</w:t>
             </w:r>
-            <w:proofErr w:type="spellStart"/>
             <w:r>
               <w:t>shipToDetails.</w:t>
             </w:r>
             <w:r>
-              <w:t>road</w:t>
-            </w:r>
-            <w:proofErr w:type="spellEnd"/>
-            <w:r>
-              <w:t>},</w:t>
+              <w:t>road},</w:t>
             </w:r>
           </w:p>
           <w:p>
             <w:r>
               <w:t>{</w:t>
             </w:r>
-            <w:proofErr w:type="spellStart"/>
             <w:r>
               <w:t>shipToDetails.</w:t>
             </w:r>
             <w:r>
-              <w:t>location</w:t>
-            </w:r>
-            <w:proofErr w:type="spellEnd"/>
-            <w:r>
-              <w:t>},</w:t>
+              <w:t>location},</w:t>
             </w:r>
           </w:p>
           <w:p>
             <w:r>
               <w:t>{</w:t>
             </w:r>
-            <w:proofErr w:type="spellStart"/>
             <w:r>
               <w:t>shipToDetails.</w:t>
             </w:r>
             <w:r>
-              <w:t>city</w:t>
-            </w:r>
-            <w:proofErr w:type="spellEnd"/>
+              <w:t>city}</w:t>
+            </w:r>
+            <w:r>
+              <w:t xml:space="preserve"> - {shipToDetails.pincode}</w:t>
+            </w:r>
+            <w:r>
+              <w:t>,</w:t>
+            </w:r>
+          </w:p>
+          <w:p>
+            <w:r>
+              <w:t>{</w:t>
+            </w:r>
+            <w:r>
+              <w:t>shipToDetails.</w:t>
+            </w:r>
+            <w:r>
+              <w:t>landmark</w:t>
+            </w:r>
             <w:r>
               <w:t>}</w:t>
             </w:r>
-            <w:r>
-              <w:t xml:space="preserve"> - {</w:t>
-            </w:r>
-            <w:proofErr w:type="spellStart"/>
-            <w:r>
-              <w:t>shipToDetails.pincode</w:t>
-            </w:r>
-            <w:proofErr w:type="spellEnd"/>
-            <w:r>
-              <w:t>}</w:t>
-            </w:r>
-            <w:r>
-              <w:t>,</w:t>
-            </w:r>
-          </w:p>
-          <w:p>
+          </w:p>
+          <w:p/>
+          <w:p>
+            <w:r>
+              <w:t>Contact Name:</w:t>
+            </w:r>
+            <w:r>
+              <w:t xml:space="preserve"> </w:t>
+            </w:r>
             <w:r>
               <w:t>{</w:t>
             </w:r>
-            <w:proofErr w:type="spellStart"/>
             <w:r>
               <w:t>shipToDetails.</w:t>
             </w:r>
             <w:r>
-              <w:t>landmark</w:t>
-            </w:r>
-            <w:proofErr w:type="spellEnd"/>
-            <w:r>
-              <w:t>}</w:t>
-            </w:r>
-          </w:p>
-          <w:p/>
-          <w:p>
-            <w:r>
-              <w:t>Contact Name:</w:t>
-            </w:r>
-            <w:r>
-              <w:t xml:space="preserve"> </w:t>
-            </w:r>
-            <w:r>
-              <w:t>{</w:t>
-            </w:r>
-            <w:proofErr w:type="spellStart"/>
-            <w:r>
-              <w:t>shipToDetails.</w:t>
-            </w:r>
-            <w:r>
-              <w:t>contactName</w:t>
-            </w:r>
-            <w:proofErr w:type="spellEnd"/>
-            <w:r>
-              <w:t>}</w:t>
+              <w:t>contactName}</w:t>
             </w:r>
           </w:p>
           <w:p>
@@ -360,26 +325,13 @@
               <w:t>:</w:t>
             </w:r>
             <w:r>
-              <w:t xml:space="preserve"> </w:t>
-            </w:r>
-            <w:proofErr w:type="gramStart"/>
-            <w:r>
-              <w:t>{</w:t>
-            </w:r>
-            <w:r>
-              <w:t xml:space="preserve"> </w:t>
-            </w:r>
-            <w:proofErr w:type="spellStart"/>
-            <w:r>
-              <w:t>shipToDetails.</w:t>
-            </w:r>
-            <w:r>
-              <w:t>contactNo</w:t>
-            </w:r>
-            <w:proofErr w:type="spellEnd"/>
-            <w:proofErr w:type="gramEnd"/>
-            <w:r>
-              <w:t>}</w:t>
+              <w:t xml:space="preserve"> {</w:t>
+            </w:r>
+            <w:r>
+              <w:t xml:space="preserve"> shipToDetails.</w:t>
+            </w:r>
+            <w:r>
+              <w:t>contactNo}</w:t>
             </w:r>
             <w:r>
               <w:t xml:space="preserve">  </w:t>
@@ -390,26 +342,13 @@
               <w:t>Email:</w:t>
             </w:r>
             <w:r>
-              <w:t xml:space="preserve"> </w:t>
-            </w:r>
-            <w:proofErr w:type="gramStart"/>
-            <w:r>
-              <w:t>{</w:t>
-            </w:r>
-            <w:r>
-              <w:t xml:space="preserve"> </w:t>
-            </w:r>
-            <w:proofErr w:type="spellStart"/>
-            <w:r>
-              <w:t>shipToDetails.</w:t>
-            </w:r>
-            <w:r>
-              <w:t>contactEmail</w:t>
-            </w:r>
-            <w:proofErr w:type="spellEnd"/>
-            <w:proofErr w:type="gramEnd"/>
-            <w:r>
-              <w:t>}</w:t>
+              <w:t xml:space="preserve"> {</w:t>
+            </w:r>
+            <w:r>
+              <w:t xml:space="preserve"> shipToDetails.</w:t>
+            </w:r>
+            <w:r>
+              <w:t>contactEmail}</w:t>
             </w:r>
           </w:p>
         </w:tc>
@@ -430,35 +369,7 @@
               <w:rPr>
                 <w:rFonts w:ascii="Times New Roman" w:eastAsia="Times New Roman" w:hAnsi="Times New Roman" w:cs="Times New Roman"/>
               </w:rPr>
-              <w:t xml:space="preserve">{IMAGE </w:t>
-            </w:r>
-            <w:proofErr w:type="spellStart"/>
-            <w:r>
-              <w:rPr>
-                <w:rFonts w:ascii="Times New Roman" w:eastAsia="Times New Roman" w:hAnsi="Times New Roman" w:cs="Times New Roman"/>
-              </w:rPr>
-              <w:t>qrCode</w:t>
-            </w:r>
-            <w:proofErr w:type="spellEnd"/>
-            <w:r>
-              <w:rPr>
-                <w:rFonts w:ascii="Times New Roman" w:eastAsia="Times New Roman" w:hAnsi="Times New Roman" w:cs="Times New Roman"/>
-              </w:rPr>
-              <w:t>(</w:t>
-            </w:r>
-            <w:proofErr w:type="spellStart"/>
-            <w:r>
-              <w:rPr>
-                <w:rFonts w:ascii="Times New Roman" w:eastAsia="Times New Roman" w:hAnsi="Times New Roman" w:cs="Times New Roman"/>
-              </w:rPr>
-              <w:t>url</w:t>
-            </w:r>
-            <w:proofErr w:type="spellEnd"/>
-            <w:r>
-              <w:rPr>
-                <w:rFonts w:ascii="Times New Roman" w:eastAsia="Times New Roman" w:hAnsi="Times New Roman" w:cs="Times New Roman"/>
-              </w:rPr>
-              <w:t>)}</w:t>
+              <w:t>{IMAGE qrCode(url)}</w:t>
             </w:r>
           </w:p>
           <w:p>
@@ -499,7 +410,7 @@
                 <w:noProof/>
               </w:rPr>
               <w:drawing>
-                <wp:inline distT="0" distB="0" distL="0" distR="0" wp14:anchorId="4865900C" wp14:editId="6FACFFFA">
+                <wp:inline distT="0" distB="0" distL="0" distR="0" wp14:anchorId="4865900C" wp14:editId="3D14C1C5">
                   <wp:extent cx="1353995" cy="411480"/>
                   <wp:effectExtent l="0" t="0" r="0" b="7620"/>
                   <wp:docPr id="1442323579" name="Picture 2" descr="Smiley Face Scale Images – Browse 4,044 Stock Photos, Vectors, and Video |  Adobe Stock"/>
@@ -642,30 +553,14 @@
               <w:t>Date of Service:</w:t>
             </w:r>
             <w:r>
-              <w:t xml:space="preserve"> {</w:t>
-            </w:r>
-            <w:proofErr w:type="spellStart"/>
-            <w:r>
-              <w:t>serviceDate</w:t>
-            </w:r>
-            <w:proofErr w:type="spellEnd"/>
-            <w:r>
-              <w:t>}</w:t>
+              <w:t xml:space="preserve"> {serviceDate}</w:t>
             </w:r>
             <w:r>
               <w:br/>
               <w:t>Job Time Frame:</w:t>
             </w:r>
             <w:r>
-              <w:t xml:space="preserve"> {</w:t>
-            </w:r>
-            <w:proofErr w:type="spellStart"/>
-            <w:r>
-              <w:t>serviceTime</w:t>
-            </w:r>
-            <w:proofErr w:type="spellEnd"/>
-            <w:r>
-              <w:t>}</w:t>
+              <w:t xml:space="preserve"> {serviceTime}</w:t>
             </w:r>
             <w:r>
               <w:br/>
@@ -679,21 +574,13 @@
             </w:r>
             <w:r>
               <w:br/>
-              <w:t xml:space="preserve">Approx </w:t>
-            </w:r>
-            <w:proofErr w:type="spellStart"/>
-            <w:r>
-              <w:t>Sq</w:t>
+              <w:t>Approx Sq</w:t>
             </w:r>
             <w:r>
               <w:t>f</w:t>
             </w:r>
             <w:r>
-              <w:t>t</w:t>
-            </w:r>
-            <w:proofErr w:type="spellEnd"/>
-            <w:r>
-              <w:t>:</w:t>
+              <w:t>t:</w:t>
             </w:r>
             <w:r>
               <w:t xml:space="preserve"> {area}</w:t>
@@ -707,31 +594,18 @@
             <w:r>
               <w:t xml:space="preserve"> {</w:t>
             </w:r>
-            <w:proofErr w:type="spellStart"/>
             <w:r>
               <w:t>workL</w:t>
             </w:r>
             <w:r>
-              <w:t>ocation</w:t>
-            </w:r>
-            <w:proofErr w:type="spellEnd"/>
-            <w:r>
-              <w:t>}</w:t>
+              <w:t>ocation}</w:t>
             </w:r>
             <w:r>
               <w:br/>
               <w:t>Slip Made By:</w:t>
             </w:r>
             <w:r>
-              <w:t xml:space="preserve"> {</w:t>
-            </w:r>
-            <w:proofErr w:type="spellStart"/>
-            <w:r>
-              <w:t>userName</w:t>
-            </w:r>
-            <w:proofErr w:type="spellEnd"/>
-            <w:r>
-              <w:t>}</w:t>
+              <w:t xml:space="preserve"> {userName}</w:t>
             </w:r>
             <w:r>
               <w:t xml:space="preserve"> </w:t>
@@ -925,101 +799,13 @@
                 <w:b/>
                 <w:bCs/>
               </w:rPr>
-              <w:t xml:space="preserve"> {</w:t>
-            </w:r>
-            <w:proofErr w:type="spellStart"/>
-            <w:r>
-              <w:rPr>
-                <w:b/>
-                <w:bCs/>
-              </w:rPr>
-              <w:t>paymentType</w:t>
-            </w:r>
-            <w:proofErr w:type="spellEnd"/>
-            <w:r>
-              <w:rPr>
-                <w:b/>
-                <w:bCs/>
-              </w:rPr>
-              <w:t>}</w:t>
-            </w:r>
-          </w:p>
-          <w:p>
-            <w:pPr>
-              <w:spacing w:after="160" w:line="259" w:lineRule="auto"/>
-            </w:pPr>
-          </w:p>
-          <w:p>
-            <w:r>
-              <w:rPr>
-                <w:noProof/>
-              </w:rPr>
-              <w:drawing>
-                <wp:anchor distT="0" distB="0" distL="114300" distR="114300" simplePos="0" relativeHeight="251702272" behindDoc="0" locked="0" layoutInCell="1" allowOverlap="1" wp14:anchorId="0FD41DFC" wp14:editId="69D161C0">
-                  <wp:simplePos x="0" y="0"/>
-                  <wp:positionH relativeFrom="column">
-                    <wp:posOffset>593217</wp:posOffset>
-                  </wp:positionH>
-                  <wp:positionV relativeFrom="paragraph">
-                    <wp:posOffset>121717</wp:posOffset>
-                  </wp:positionV>
-                  <wp:extent cx="1345997" cy="1319504"/>
-                  <wp:effectExtent l="0" t="0" r="6985" b="0"/>
-                  <wp:wrapSquare wrapText="bothSides"/>
-                  <wp:docPr id="1544106892" name="Picture 1544106892" descr="Google Pay Qr Code - Colaboratory"/>
-                  <wp:cNvGraphicFramePr>
-                    <a:graphicFrameLocks xmlns:a="http://schemas.openxmlformats.org/drawingml/2006/main" noChangeAspect="1"/>
-                  </wp:cNvGraphicFramePr>
-                  <a:graphic xmlns:a="http://schemas.openxmlformats.org/drawingml/2006/main">
-                    <a:graphicData uri="http://schemas.openxmlformats.org/drawingml/2006/picture">
-                      <pic:pic xmlns:pic="http://schemas.openxmlformats.org/drawingml/2006/picture">
-                        <pic:nvPicPr>
-                          <pic:cNvPr id="0" name="Picture 1" descr="Google Pay Qr Code - Colaboratory"/>
-                          <pic:cNvPicPr>
-                            <a:picLocks noChangeAspect="1" noChangeArrowheads="1"/>
-                          </pic:cNvPicPr>
-                        </pic:nvPicPr>
-                        <pic:blipFill rotWithShape="1">
-                          <a:blip r:embed="rId6" cstate="print">
-                            <a:extLst>
-                              <a:ext uri="{28A0092B-C50C-407E-A947-70E740481C1C}">
-                                <a14:useLocalDpi xmlns:a14="http://schemas.microsoft.com/office/drawing/2010/main" val="0"/>
-                              </a:ext>
-                            </a:extLst>
-                          </a:blip>
-                          <a:srcRect l="7802" t="7602" r="7092" b="19426"/>
-                          <a:stretch/>
-                        </pic:blipFill>
-                        <pic:spPr bwMode="auto">
-                          <a:xfrm>
-                            <a:off x="0" y="0"/>
-                            <a:ext cx="1345997" cy="1319504"/>
-                          </a:xfrm>
-                          <a:prstGeom prst="rect">
-                            <a:avLst/>
-                          </a:prstGeom>
-                          <a:noFill/>
-                          <a:ln>
-                            <a:noFill/>
-                          </a:ln>
-                          <a:extLst>
-                            <a:ext uri="{53640926-AAD7-44D8-BBD7-CCE9431645EC}">
-                              <a14:shadowObscured xmlns:a14="http://schemas.microsoft.com/office/drawing/2010/main"/>
-                            </a:ext>
-                          </a:extLst>
-                        </pic:spPr>
-                      </pic:pic>
-                    </a:graphicData>
-                  </a:graphic>
-                  <wp14:sizeRelH relativeFrom="page">
-                    <wp14:pctWidth>0</wp14:pctWidth>
-                  </wp14:sizeRelH>
-                  <wp14:sizeRelV relativeFrom="page">
-                    <wp14:pctHeight>0</wp14:pctHeight>
-                  </wp14:sizeRelV>
-                </wp:anchor>
-              </w:drawing>
-            </w:r>
+              <w:t xml:space="preserve"> {paymentType}</w:t>
+            </w:r>
+          </w:p>
+          <w:p>
+            <w:pPr>
+              <w:spacing w:after="180" w:line="259" w:lineRule="auto"/>
+            </w:pPr>
             <w:r>
               <w:rPr>
                 <w:noProof/>
@@ -1027,13 +813,13 @@
               <mc:AlternateContent>
                 <mc:Choice Requires="wps">
                   <w:drawing>
-                    <wp:anchor distT="0" distB="0" distL="114300" distR="114300" simplePos="0" relativeHeight="251716608" behindDoc="0" locked="0" layoutInCell="1" allowOverlap="1" wp14:anchorId="634358DF" wp14:editId="319728DC">
+                    <wp:anchor distT="0" distB="0" distL="114300" distR="114300" simplePos="0" relativeHeight="251716608" behindDoc="0" locked="0" layoutInCell="1" allowOverlap="1" wp14:anchorId="634358DF" wp14:editId="1CB812E6">
                       <wp:simplePos x="0" y="0"/>
                       <wp:positionH relativeFrom="column">
-                        <wp:posOffset>-67945</wp:posOffset>
+                        <wp:posOffset>-75565</wp:posOffset>
                       </wp:positionH>
                       <wp:positionV relativeFrom="paragraph">
-                        <wp:posOffset>113030</wp:posOffset>
+                        <wp:posOffset>322580</wp:posOffset>
                       </wp:positionV>
                       <wp:extent cx="2012950" cy="0"/>
                       <wp:effectExtent l="0" t="0" r="0" b="0"/>
@@ -1076,12 +862,84 @@
                 </mc:Choice>
                 <mc:Fallback>
                   <w:pict>
-                    <v:line w14:anchorId="1E0776FF" id="Straight Connector 2" o:spid="_x0000_s1026" style="position:absolute;z-index:251716608;visibility:visible;mso-wrap-style:square;mso-wrap-distance-left:9pt;mso-wrap-distance-top:0;mso-wrap-distance-right:9pt;mso-wrap-distance-bottom:0;mso-position-horizontal:absolute;mso-position-horizontal-relative:text;mso-position-vertical:absolute;mso-position-vertical-relative:text" from="-5.35pt,8.9pt" to="153.15pt,8.9pt" o:gfxdata="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" strokecolor="black [3200]" strokeweight=".5pt">
+                    <v:line w14:anchorId="7D15F8AE" id="Straight Connector 2" o:spid="_x0000_s1026" style="position:absolute;z-index:251716608;visibility:visible;mso-wrap-style:square;mso-wrap-distance-left:9pt;mso-wrap-distance-top:0;mso-wrap-distance-right:9pt;mso-wrap-distance-bottom:0;mso-position-horizontal:absolute;mso-position-horizontal-relative:text;mso-position-vertical:absolute;mso-position-vertical-relative:text" from="-5.95pt,25.4pt" to="152.55pt,25.4pt" o:gfxdata="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" strokecolor="black [3200]" strokeweight=".5pt">
                       <v:stroke joinstyle="miter"/>
                     </v:line>
                   </w:pict>
                 </mc:Fallback>
               </mc:AlternateContent>
+            </w:r>
+          </w:p>
+          <w:p>
+            <w:r>
+              <w:rPr>
+                <w:noProof/>
+              </w:rPr>
+              <w:drawing>
+                <wp:anchor distT="0" distB="0" distL="114300" distR="114300" simplePos="0" relativeHeight="251702272" behindDoc="0" locked="0" layoutInCell="1" allowOverlap="1" wp14:anchorId="0FD41DFC" wp14:editId="28AA566E">
+                  <wp:simplePos x="0" y="0"/>
+                  <wp:positionH relativeFrom="column">
+                    <wp:posOffset>592455</wp:posOffset>
+                  </wp:positionH>
+                  <wp:positionV relativeFrom="paragraph">
+                    <wp:posOffset>41275</wp:posOffset>
+                  </wp:positionV>
+                  <wp:extent cx="1344930" cy="1395095"/>
+                  <wp:effectExtent l="0" t="0" r="7620" b="0"/>
+                  <wp:wrapSquare wrapText="bothSides"/>
+                  <wp:docPr id="1544106892" name="Picture 1544106892" descr="Google Pay Qr Code - Colaboratory"/>
+                  <wp:cNvGraphicFramePr>
+                    <a:graphicFrameLocks xmlns:a="http://schemas.openxmlformats.org/drawingml/2006/main" noChangeAspect="1"/>
+                  </wp:cNvGraphicFramePr>
+                  <a:graphic xmlns:a="http://schemas.openxmlformats.org/drawingml/2006/main">
+                    <a:graphicData uri="http://schemas.openxmlformats.org/drawingml/2006/picture">
+                      <pic:pic xmlns:pic="http://schemas.openxmlformats.org/drawingml/2006/picture">
+                        <pic:nvPicPr>
+                          <pic:cNvPr id="0" name="Picture 1" descr="Google Pay Qr Code - Colaboratory"/>
+                          <pic:cNvPicPr>
+                            <a:picLocks noChangeAspect="1" noChangeArrowheads="1"/>
+                          </pic:cNvPicPr>
+                        </pic:nvPicPr>
+                        <pic:blipFill rotWithShape="1">
+                          <a:blip r:embed="rId6" cstate="print">
+                            <a:extLst>
+                              <a:ext uri="{28A0092B-C50C-407E-A947-70E740481C1C}">
+                                <a14:useLocalDpi xmlns:a14="http://schemas.microsoft.com/office/drawing/2010/main" val="0"/>
+                              </a:ext>
+                            </a:extLst>
+                          </a:blip>
+                          <a:srcRect l="7802" t="7602" r="7092" b="19426"/>
+                          <a:stretch/>
+                        </pic:blipFill>
+                        <pic:spPr bwMode="auto">
+                          <a:xfrm>
+                            <a:off x="0" y="0"/>
+                            <a:ext cx="1344930" cy="1395095"/>
+                          </a:xfrm>
+                          <a:prstGeom prst="rect">
+                            <a:avLst/>
+                          </a:prstGeom>
+                          <a:noFill/>
+                          <a:ln>
+                            <a:noFill/>
+                          </a:ln>
+                          <a:extLst>
+                            <a:ext uri="{53640926-AAD7-44D8-BBD7-CCE9431645EC}">
+                              <a14:shadowObscured xmlns:a14="http://schemas.microsoft.com/office/drawing/2010/main"/>
+                            </a:ext>
+                          </a:extLst>
+                        </pic:spPr>
+                      </pic:pic>
+                    </a:graphicData>
+                  </a:graphic>
+                  <wp14:sizeRelH relativeFrom="page">
+                    <wp14:pctWidth>0</wp14:pctWidth>
+                  </wp14:sizeRelH>
+                  <wp14:sizeRelV relativeFrom="page">
+                    <wp14:pctHeight>0</wp14:pctHeight>
+                  </wp14:sizeRelV>
+                </wp:anchor>
+              </w:drawing>
             </w:r>
           </w:p>
           <w:p>
@@ -1167,25 +1025,21 @@
                 <w:b/>
                 <w:bCs/>
               </w:rPr>
-              <w:t>{INS $</w:t>
-            </w:r>
-            <w:proofErr w:type="spellStart"/>
-            <w:proofErr w:type="gramStart"/>
-            <w:r>
-              <w:rPr>
-                <w:b/>
-                <w:bCs/>
-              </w:rPr>
-              <w:t>service.label</w:t>
-            </w:r>
-            <w:proofErr w:type="spellEnd"/>
-            <w:proofErr w:type="gramEnd"/>
-            <w:r>
-              <w:rPr>
-                <w:b/>
-                <w:bCs/>
-              </w:rPr>
-              <w:t>}</w:t>
+              <w:t>{INS $service.</w:t>
+            </w:r>
+            <w:r>
+              <w:rPr>
+                <w:b/>
+                <w:bCs/>
+              </w:rPr>
+              <w:t>serviceName.</w:t>
+            </w:r>
+            <w:r>
+              <w:rPr>
+                <w:b/>
+                <w:bCs/>
+              </w:rPr>
+              <w:t>label}</w:t>
             </w:r>
           </w:p>
           <w:p>
@@ -1195,23 +1049,22 @@
             <w:r>
               <w:rPr>
                 <w:noProof/>
-                <w:color w:val="000000" w:themeColor="text1"/>
               </w:rPr>
               <mc:AlternateContent>
                 <mc:Choice Requires="wps">
                   <w:drawing>
-                    <wp:anchor distT="0" distB="0" distL="114300" distR="114300" simplePos="0" relativeHeight="251706368" behindDoc="0" locked="0" layoutInCell="1" allowOverlap="1" wp14:anchorId="4A3D6FAD" wp14:editId="60E36402">
+                    <wp:anchor distT="0" distB="0" distL="114300" distR="114300" simplePos="0" relativeHeight="251723776" behindDoc="0" locked="0" layoutInCell="1" allowOverlap="1" wp14:anchorId="7376A3FA" wp14:editId="56124A22">
                       <wp:simplePos x="0" y="0"/>
                       <wp:positionH relativeFrom="column">
-                        <wp:posOffset>-72390</wp:posOffset>
+                        <wp:posOffset>-68767</wp:posOffset>
                       </wp:positionH>
                       <wp:positionV relativeFrom="paragraph">
-                        <wp:posOffset>205105</wp:posOffset>
+                        <wp:posOffset>189857</wp:posOffset>
                       </wp:positionV>
-                      <wp:extent cx="2676525" cy="0"/>
+                      <wp:extent cx="2681492" cy="0"/>
                       <wp:effectExtent l="0" t="0" r="0" b="0"/>
                       <wp:wrapNone/>
-                      <wp:docPr id="27110688" name="Straight Connector 1"/>
+                      <wp:docPr id="1757833486" name="Straight Connector 1"/>
                       <wp:cNvGraphicFramePr/>
                       <a:graphic xmlns:a="http://schemas.openxmlformats.org/drawingml/2006/main">
                         <a:graphicData uri="http://schemas.microsoft.com/office/word/2010/wordprocessingShape">
@@ -1220,7 +1073,84 @@
                             <wps:spPr>
                               <a:xfrm>
                                 <a:off x="0" y="0"/>
-                                <a:ext cx="2676525" cy="0"/>
+                                <a:ext cx="2681492" cy="0"/>
+                              </a:xfrm>
+                              <a:prstGeom prst="line">
+                                <a:avLst/>
+                              </a:prstGeom>
+                            </wps:spPr>
+                            <wps:style>
+                              <a:lnRef idx="1">
+                                <a:schemeClr val="dk1"/>
+                              </a:lnRef>
+                              <a:fillRef idx="0">
+                                <a:schemeClr val="dk1"/>
+                              </a:fillRef>
+                              <a:effectRef idx="0">
+                                <a:schemeClr val="dk1"/>
+                              </a:effectRef>
+                              <a:fontRef idx="minor">
+                                <a:schemeClr val="tx1"/>
+                              </a:fontRef>
+                            </wps:style>
+                            <wps:bodyPr/>
+                          </wps:wsp>
+                        </a:graphicData>
+                      </a:graphic>
+                    </wp:anchor>
+                  </w:drawing>
+                </mc:Choice>
+                <mc:Fallback>
+                  <w:pict>
+                    <v:line w14:anchorId="2259CE01" id="Straight Connector 1" o:spid="_x0000_s1026" style="position:absolute;z-index:251723776;visibility:visible;mso-wrap-style:square;mso-wrap-distance-left:9pt;mso-wrap-distance-top:0;mso-wrap-distance-right:9pt;mso-wrap-distance-bottom:0;mso-position-horizontal:absolute;mso-position-horizontal-relative:text;mso-position-vertical:absolute;mso-position-vertical-relative:text" from="-5.4pt,14.95pt" to="205.75pt,14.95pt" o:gfxdata="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" strokecolor="black [3200]" strokeweight=".5pt">
+                      <v:stroke joinstyle="miter"/>
+                    </v:line>
+                  </w:pict>
+                </mc:Fallback>
+              </mc:AlternateContent>
+            </w:r>
+            <w:r>
+              <w:t>{INS $service.</w:t>
+            </w:r>
+            <w:r>
+              <w:t>serviceName.</w:t>
+            </w:r>
+            <w:r>
+              <w:t>value}</w:t>
+            </w:r>
+          </w:p>
+          <w:p>
+            <w:pPr>
+              <w:spacing w:after="160" w:line="259" w:lineRule="auto"/>
+            </w:pPr>
+            <w:r>
+              <w:rPr>
+                <w:noProof/>
+              </w:rPr>
+              <mc:AlternateContent>
+                <mc:Choice Requires="wps">
+                  <w:drawing>
+                    <wp:anchor distT="0" distB="0" distL="114300" distR="114300" simplePos="0" relativeHeight="251708416" behindDoc="0" locked="0" layoutInCell="1" allowOverlap="1" wp14:anchorId="5AA5FAF2" wp14:editId="12EFD768">
+                      <wp:simplePos x="0" y="0"/>
+                      <wp:positionH relativeFrom="column">
+                        <wp:posOffset>-91440</wp:posOffset>
+                      </wp:positionH>
+                      <wp:positionV relativeFrom="paragraph">
+                        <wp:posOffset>158750</wp:posOffset>
+                      </wp:positionV>
+                      <wp:extent cx="5010150" cy="0"/>
+                      <wp:effectExtent l="0" t="0" r="0" b="0"/>
+                      <wp:wrapNone/>
+                      <wp:docPr id="1150926731" name="Straight Connector 1"/>
+                      <wp:cNvGraphicFramePr/>
+                      <a:graphic xmlns:a="http://schemas.openxmlformats.org/drawingml/2006/main">
+                        <a:graphicData uri="http://schemas.microsoft.com/office/word/2010/wordprocessingShape">
+                          <wps:wsp>
+                            <wps:cNvCnPr/>
+                            <wps:spPr>
+                              <a:xfrm>
+                                <a:off x="0" y="0"/>
+                                <a:ext cx="5010150" cy="0"/>
                               </a:xfrm>
                               <a:prstGeom prst="line">
                                 <a:avLst/>
@@ -1255,7 +1185,7 @@
                 </mc:Choice>
                 <mc:Fallback>
                   <w:pict>
-                    <v:line w14:anchorId="198B3D82" id="Straight Connector 1" o:spid="_x0000_s1026" style="position:absolute;z-index:251706368;visibility:visible;mso-wrap-style:square;mso-width-percent:0;mso-height-percent:0;mso-wrap-distance-left:9pt;mso-wrap-distance-top:0;mso-wrap-distance-right:9pt;mso-wrap-distance-bottom:0;mso-position-horizontal:absolute;mso-position-horizontal-relative:text;mso-position-vertical:absolute;mso-position-vertical-relative:text;mso-width-percent:0;mso-height-percent:0;mso-width-relative:margin;mso-height-relative:margin" from="-5.7pt,16.15pt" to="205.05pt,16.15pt" o:gfxdata="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" strokecolor="black [3200]" strokeweight=".5pt">
+                    <v:line w14:anchorId="2511DC7E" id="Straight Connector 1" o:spid="_x0000_s1026" style="position:absolute;z-index:251708416;visibility:visible;mso-wrap-style:square;mso-width-percent:0;mso-height-percent:0;mso-wrap-distance-left:9pt;mso-wrap-distance-top:0;mso-wrap-distance-right:9pt;mso-wrap-distance-bottom:0;mso-position-horizontal:absolute;mso-position-horizontal-relative:text;mso-position-vertical:absolute;mso-position-vertical-relative:text;mso-width-percent:0;mso-height-percent:0;mso-width-relative:margin;mso-height-relative:margin" from="-7.2pt,12.5pt" to="387.3pt,12.5pt" o:gfxdata="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" strokecolor="black [3200]" strokeweight=".5pt">
                       <v:stroke joinstyle="miter"/>
                     </v:line>
                   </w:pict>
@@ -1263,20 +1193,38 @@
               </mc:AlternateContent>
             </w:r>
             <w:r>
-              <w:t>{INS $</w:t>
-            </w:r>
-            <w:proofErr w:type="spellStart"/>
-            <w:r>
-              <w:t>service.value</w:t>
-            </w:r>
-            <w:proofErr w:type="spellEnd"/>
-            <w:r>
-              <w:t>}</w:t>
-            </w:r>
-          </w:p>
-          <w:p>
-            <w:pPr>
-              <w:spacing w:after="160" w:line="259" w:lineRule="auto"/>
+              <w:t>{END-FOR service}</w:t>
+            </w:r>
+          </w:p>
+        </w:tc>
+        <w:tc>
+          <w:tcPr>
+            <w:tcW w:w="3642" w:type="dxa"/>
+            <w:gridSpan w:val="2"/>
+          </w:tcPr>
+          <w:p>
+            <w:pPr>
+              <w:spacing w:line="259" w:lineRule="auto"/>
+            </w:pPr>
+            <w:r>
+              <w:rPr>
+                <w:sz w:val="20"/>
+                <w:szCs w:val="20"/>
+              </w:rPr>
+              <w:t>{FOR service in services}</w:t>
+            </w:r>
+          </w:p>
+          <w:p>
+            <w:pPr>
+              <w:spacing w:before="40" w:line="259" w:lineRule="auto"/>
+            </w:pPr>
+            <w:r>
+              <w:t>{INS $service.notes}</w:t>
+            </w:r>
+          </w:p>
+          <w:p>
+            <w:pPr>
+              <w:spacing w:line="259" w:lineRule="auto"/>
             </w:pPr>
             <w:r>
               <w:rPr>
@@ -1285,18 +1233,18 @@
               <mc:AlternateContent>
                 <mc:Choice Requires="wps">
                   <w:drawing>
-                    <wp:anchor distT="0" distB="0" distL="114300" distR="114300" simplePos="0" relativeHeight="251708416" behindDoc="0" locked="0" layoutInCell="1" allowOverlap="1" wp14:anchorId="5AA5FAF2" wp14:editId="3B068ADB">
+                    <wp:anchor distT="0" distB="0" distL="114300" distR="114300" simplePos="0" relativeHeight="251724800" behindDoc="0" locked="0" layoutInCell="1" allowOverlap="1" wp14:anchorId="5B923B78" wp14:editId="036E0D18">
                       <wp:simplePos x="0" y="0"/>
                       <wp:positionH relativeFrom="column">
-                        <wp:posOffset>-91440</wp:posOffset>
+                        <wp:posOffset>-76835</wp:posOffset>
                       </wp:positionH>
                       <wp:positionV relativeFrom="paragraph">
-                        <wp:posOffset>154305</wp:posOffset>
+                        <wp:posOffset>189230</wp:posOffset>
                       </wp:positionV>
-                      <wp:extent cx="2695575" cy="6350"/>
-                      <wp:effectExtent l="0" t="0" r="28575" b="31750"/>
+                      <wp:extent cx="2311244" cy="0"/>
+                      <wp:effectExtent l="0" t="0" r="0" b="0"/>
                       <wp:wrapNone/>
-                      <wp:docPr id="1150926731" name="Straight Connector 1"/>
+                      <wp:docPr id="787828184" name="Straight Connector 3"/>
                       <wp:cNvGraphicFramePr/>
                       <a:graphic xmlns:a="http://schemas.openxmlformats.org/drawingml/2006/main">
                         <a:graphicData uri="http://schemas.microsoft.com/office/word/2010/wordprocessingShape">
@@ -1305,7 +1253,7 @@
                             <wps:spPr>
                               <a:xfrm>
                                 <a:off x="0" y="0"/>
-                                <a:ext cx="2695575" cy="6350"/>
+                                <a:ext cx="2311244" cy="0"/>
                               </a:xfrm>
                               <a:prstGeom prst="line">
                                 <a:avLst/>
@@ -1329,48 +1277,28 @@
                           </wps:wsp>
                         </a:graphicData>
                       </a:graphic>
-                      <wp14:sizeRelH relativeFrom="margin">
-                        <wp14:pctWidth>0</wp14:pctWidth>
-                      </wp14:sizeRelH>
-                      <wp14:sizeRelV relativeFrom="margin">
-                        <wp14:pctHeight>0</wp14:pctHeight>
-                      </wp14:sizeRelV>
                     </wp:anchor>
                   </w:drawing>
                 </mc:Choice>
                 <mc:Fallback>
                   <w:pict>
-                    <v:line w14:anchorId="50C01947" id="Straight Connector 1" o:spid="_x0000_s1026" style="position:absolute;z-index:251708416;visibility:visible;mso-wrap-style:square;mso-width-percent:0;mso-height-percent:0;mso-wrap-distance-left:9pt;mso-wrap-distance-top:0;mso-wrap-distance-right:9pt;mso-wrap-distance-bottom:0;mso-position-horizontal:absolute;mso-position-horizontal-relative:text;mso-position-vertical:absolute;mso-position-vertical-relative:text;mso-width-percent:0;mso-height-percent:0;mso-width-relative:margin;mso-height-relative:margin" from="-7.2pt,12.15pt" to="205.05pt,12.65pt" o:gfxdata="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" strokecolor="black [3200]" strokeweight=".5pt">
+                    <v:line w14:anchorId="64A5C3F2" id="Straight Connector 3" o:spid="_x0000_s1026" style="position:absolute;z-index:251724800;visibility:visible;mso-wrap-style:square;mso-wrap-distance-left:9pt;mso-wrap-distance-top:0;mso-wrap-distance-right:9pt;mso-wrap-distance-bottom:0;mso-position-horizontal:absolute;mso-position-horizontal-relative:text;mso-position-vertical:absolute;mso-position-vertical-relative:text" from="-6.05pt,14.9pt" to="175.95pt,14.9pt" o:gfxdata="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" strokecolor="black [3200]" strokeweight=".5pt">
                       <v:stroke joinstyle="miter"/>
                     </v:line>
                   </w:pict>
                 </mc:Fallback>
               </mc:AlternateContent>
             </w:r>
+          </w:p>
+          <w:p>
+            <w:pPr>
+              <w:spacing w:after="160" w:line="259" w:lineRule="auto"/>
+              <w:rPr>
+                <w:noProof/>
+              </w:rPr>
+            </w:pPr>
             <w:r>
               <w:t>{END-FOR service}</w:t>
-            </w:r>
-          </w:p>
-        </w:tc>
-        <w:tc>
-          <w:tcPr>
-            <w:tcW w:w="3642" w:type="dxa"/>
-            <w:gridSpan w:val="2"/>
-            <w:vAlign w:val="center"/>
-          </w:tcPr>
-          <w:p>
-            <w:pPr>
-              <w:spacing w:after="160" w:line="259" w:lineRule="auto"/>
-              <w:jc w:val="center"/>
-              <w:rPr>
-                <w:noProof/>
-              </w:rPr>
-            </w:pPr>
-            <w:r>
-              <w:rPr>
-                <w:noProof/>
-              </w:rPr>
-              <w:t>{notes}</w:t>
             </w:r>
           </w:p>
         </w:tc>
@@ -1393,8 +1321,8 @@
         <w:spacing w:after="160" w:line="259" w:lineRule="auto"/>
         <w:ind w:left="-1276"/>
         <w:rPr>
-          <w:sz w:val="20"/>
-          <w:szCs w:val="20"/>
+          <w:sz w:val="18"/>
+          <w:szCs w:val="18"/>
         </w:rPr>
       </w:pPr>
       <w:r>
@@ -1513,10 +1441,10 @@
                 <w:noProof/>
               </w:rPr>
               <w:drawing>
-                <wp:inline distT="0" distB="0" distL="0" distR="0" wp14:anchorId="732AA1BA" wp14:editId="135A77B4">
+                <wp:inline distT="0" distB="0" distL="0" distR="0" wp14:anchorId="12887976" wp14:editId="460C4955">
                   <wp:extent cx="133350" cy="133350"/>
                   <wp:effectExtent l="0" t="0" r="0" b="0"/>
-                  <wp:docPr id="488004736" name="Picture 1" descr="Phone call "/>
+                  <wp:docPr id="705592809" name="Picture 1" descr="Phone call "/>
                   <wp:cNvGraphicFramePr>
                     <a:graphicFrameLocks xmlns:a="http://schemas.openxmlformats.org/drawingml/2006/main" noChangeAspect="1"/>
                   </wp:cNvGraphicFramePr>
@@ -1662,125 +1590,43 @@
           </w:p>
           <w:p>
             <w:r>
-              <w:t>{</w:t>
-            </w:r>
-            <w:proofErr w:type="spellStart"/>
-            <w:r>
-              <w:t>shipToDetails.address</w:t>
-            </w:r>
-            <w:proofErr w:type="spellEnd"/>
-            <w:r>
-              <w:t>},</w:t>
-            </w:r>
-          </w:p>
-          <w:p>
-            <w:r>
-              <w:t>{</w:t>
-            </w:r>
-            <w:proofErr w:type="spellStart"/>
-            <w:r>
-              <w:t>shipToDetails.road</w:t>
-            </w:r>
-            <w:proofErr w:type="spellEnd"/>
-            <w:r>
-              <w:t>},</w:t>
-            </w:r>
-          </w:p>
-          <w:p>
-            <w:r>
-              <w:t>{</w:t>
-            </w:r>
-            <w:proofErr w:type="spellStart"/>
-            <w:r>
-              <w:t>shipToDetails.location</w:t>
-            </w:r>
-            <w:proofErr w:type="spellEnd"/>
-            <w:r>
-              <w:t>},</w:t>
-            </w:r>
-          </w:p>
-          <w:p>
-            <w:r>
-              <w:t>{</w:t>
-            </w:r>
-            <w:proofErr w:type="spellStart"/>
-            <w:r>
-              <w:t>shipToDetails.city</w:t>
-            </w:r>
-            <w:proofErr w:type="spellEnd"/>
-            <w:r>
-              <w:t>} - {</w:t>
-            </w:r>
-            <w:proofErr w:type="spellStart"/>
-            <w:r>
-              <w:t>shipToDetails.pincode</w:t>
-            </w:r>
-            <w:proofErr w:type="spellEnd"/>
-            <w:r>
-              <w:t>},</w:t>
-            </w:r>
-          </w:p>
-          <w:p>
-            <w:r>
-              <w:t>{</w:t>
-            </w:r>
-            <w:proofErr w:type="spellStart"/>
-            <w:r>
-              <w:t>shipToDetails.landmark</w:t>
-            </w:r>
-            <w:proofErr w:type="spellEnd"/>
-            <w:r>
-              <w:t>}</w:t>
+              <w:t>{shipToDetails.address},</w:t>
+            </w:r>
+          </w:p>
+          <w:p>
+            <w:r>
+              <w:t>{shipToDetails.road},</w:t>
+            </w:r>
+          </w:p>
+          <w:p>
+            <w:r>
+              <w:t>{shipToDetails.location},</w:t>
+            </w:r>
+          </w:p>
+          <w:p>
+            <w:r>
+              <w:t>{shipToDetails.city} - {shipToDetails.pincode},</w:t>
+            </w:r>
+          </w:p>
+          <w:p>
+            <w:r>
+              <w:t>{shipToDetails.landmark}</w:t>
             </w:r>
           </w:p>
           <w:p/>
           <w:p>
             <w:r>
-              <w:t>Contact Name: {</w:t>
-            </w:r>
-            <w:proofErr w:type="spellStart"/>
-            <w:r>
-              <w:t>shipToDetails.contactName</w:t>
-            </w:r>
-            <w:proofErr w:type="spellEnd"/>
-            <w:r>
-              <w:t>}</w:t>
-            </w:r>
-          </w:p>
-          <w:p>
-            <w:r>
-              <w:t xml:space="preserve">Contact No: </w:t>
-            </w:r>
-            <w:proofErr w:type="gramStart"/>
-            <w:r>
-              <w:t xml:space="preserve">{ </w:t>
-            </w:r>
-            <w:proofErr w:type="spellStart"/>
-            <w:r>
-              <w:t>shipToDetails.contactNo</w:t>
-            </w:r>
-            <w:proofErr w:type="spellEnd"/>
-            <w:proofErr w:type="gramEnd"/>
-            <w:r>
-              <w:t xml:space="preserve">}  </w:t>
-            </w:r>
-          </w:p>
-          <w:p>
-            <w:r>
-              <w:t xml:space="preserve">Email: </w:t>
-            </w:r>
-            <w:proofErr w:type="gramStart"/>
-            <w:r>
-              <w:t xml:space="preserve">{ </w:t>
-            </w:r>
-            <w:proofErr w:type="spellStart"/>
-            <w:r>
-              <w:t>shipToDetails.contactEmail</w:t>
-            </w:r>
-            <w:proofErr w:type="spellEnd"/>
-            <w:proofErr w:type="gramEnd"/>
-            <w:r>
-              <w:t>}</w:t>
+              <w:t>Contact Name: {shipToDetails.contactName}</w:t>
+            </w:r>
+          </w:p>
+          <w:p>
+            <w:r>
+              <w:t xml:space="preserve">Contact No: { shipToDetails.contactNo}  </w:t>
+            </w:r>
+          </w:p>
+          <w:p>
+            <w:r>
+              <w:t>Email: { shipToDetails.contactEmail}</w:t>
             </w:r>
           </w:p>
         </w:tc>
@@ -1801,35 +1647,7 @@
               <w:rPr>
                 <w:rFonts w:ascii="Times New Roman" w:eastAsia="Times New Roman" w:hAnsi="Times New Roman" w:cs="Times New Roman"/>
               </w:rPr>
-              <w:t xml:space="preserve">{IMAGE </w:t>
-            </w:r>
-            <w:proofErr w:type="spellStart"/>
-            <w:r>
-              <w:rPr>
-                <w:rFonts w:ascii="Times New Roman" w:eastAsia="Times New Roman" w:hAnsi="Times New Roman" w:cs="Times New Roman"/>
-              </w:rPr>
-              <w:t>qrCode</w:t>
-            </w:r>
-            <w:proofErr w:type="spellEnd"/>
-            <w:r>
-              <w:rPr>
-                <w:rFonts w:ascii="Times New Roman" w:eastAsia="Times New Roman" w:hAnsi="Times New Roman" w:cs="Times New Roman"/>
-              </w:rPr>
-              <w:t>(</w:t>
-            </w:r>
-            <w:proofErr w:type="spellStart"/>
-            <w:r>
-              <w:rPr>
-                <w:rFonts w:ascii="Times New Roman" w:eastAsia="Times New Roman" w:hAnsi="Times New Roman" w:cs="Times New Roman"/>
-              </w:rPr>
-              <w:t>url</w:t>
-            </w:r>
-            <w:proofErr w:type="spellEnd"/>
-            <w:r>
-              <w:rPr>
-                <w:rFonts w:ascii="Times New Roman" w:eastAsia="Times New Roman" w:hAnsi="Times New Roman" w:cs="Times New Roman"/>
-              </w:rPr>
-              <w:t>)}</w:t>
+              <w:t>{IMAGE qrCode(url)}</w:t>
             </w:r>
           </w:p>
           <w:p>
@@ -1870,10 +1688,10 @@
                 <w:noProof/>
               </w:rPr>
               <w:drawing>
-                <wp:inline distT="0" distB="0" distL="0" distR="0" wp14:anchorId="70857B90" wp14:editId="771159C0">
+                <wp:inline distT="0" distB="0" distL="0" distR="0" wp14:anchorId="3869FB2E" wp14:editId="4DA7E54E">
                   <wp:extent cx="1353995" cy="411480"/>
                   <wp:effectExtent l="0" t="0" r="0" b="7620"/>
-                  <wp:docPr id="327361977" name="Picture 327361977" descr="Smiley Face Scale Images – Browse 4,044 Stock Photos, Vectors, and Video |  Adobe Stock"/>
+                  <wp:docPr id="230858152" name="Picture 230858152" descr="Smiley Face Scale Images – Browse 4,044 Stock Photos, Vectors, and Video |  Adobe Stock"/>
                   <wp:cNvGraphicFramePr>
                     <a:graphicFrameLocks xmlns:a="http://schemas.openxmlformats.org/drawingml/2006/main" noChangeAspect="1"/>
                   </wp:cNvGraphicFramePr>
@@ -1947,7 +1765,7 @@
               <mc:AlternateContent>
                 <mc:Choice Requires="wps">
                   <w:drawing>
-                    <wp:anchor distT="0" distB="0" distL="114300" distR="114300" simplePos="0" relativeHeight="251721728" behindDoc="0" locked="0" layoutInCell="1" allowOverlap="1" wp14:anchorId="4230D188" wp14:editId="65E31E47">
+                    <wp:anchor distT="0" distB="0" distL="114300" distR="114300" simplePos="0" relativeHeight="251728896" behindDoc="0" locked="0" layoutInCell="1" allowOverlap="1" wp14:anchorId="2C1E61E2" wp14:editId="249DD82C">
                       <wp:simplePos x="0" y="0"/>
                       <wp:positionH relativeFrom="column">
                         <wp:posOffset>-74803</wp:posOffset>
@@ -1958,7 +1776,7 @@
                       <wp:extent cx="2806700" cy="0"/>
                       <wp:effectExtent l="0" t="0" r="0" b="0"/>
                       <wp:wrapNone/>
-                      <wp:docPr id="1571201548" name="Straight Connector 1"/>
+                      <wp:docPr id="1057273978" name="Straight Connector 1"/>
                       <wp:cNvGraphicFramePr/>
                       <a:graphic xmlns:a="http://schemas.openxmlformats.org/drawingml/2006/main">
                         <a:graphicData uri="http://schemas.microsoft.com/office/word/2010/wordprocessingShape">
@@ -1996,7 +1814,7 @@
                 </mc:Choice>
                 <mc:Fallback>
                   <w:pict>
-                    <v:line w14:anchorId="0B504A3D" id="Straight Connector 1" o:spid="_x0000_s1026" style="position:absolute;z-index:251721728;visibility:visible;mso-wrap-style:square;mso-wrap-distance-left:9pt;mso-wrap-distance-top:0;mso-wrap-distance-right:9pt;mso-wrap-distance-bottom:0;mso-position-horizontal:absolute;mso-position-horizontal-relative:text;mso-position-vertical:absolute;mso-position-vertical-relative:text" from="-5.9pt,103.3pt" to="215.1pt,103.3pt" o:gfxdata="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" strokecolor="black [3200]" strokeweight=".5pt">
+                    <v:line w14:anchorId="72BEA8C7" id="Straight Connector 1" o:spid="_x0000_s1026" style="position:absolute;z-index:251728896;visibility:visible;mso-wrap-style:square;mso-wrap-distance-left:9pt;mso-wrap-distance-top:0;mso-wrap-distance-right:9pt;mso-wrap-distance-bottom:0;mso-position-horizontal:absolute;mso-position-horizontal-relative:text;mso-position-vertical:absolute;mso-position-vertical-relative:text" from="-5.9pt,103.3pt" to="215.1pt,103.3pt" o:gfxdata="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" strokecolor="black [3200]" strokeweight=".5pt">
                       <v:stroke joinstyle="miter"/>
                     </v:line>
                   </w:pict>
@@ -2004,27 +1822,11 @@
               </mc:AlternateContent>
             </w:r>
             <w:r>
-              <w:t>Date of Service: {</w:t>
-            </w:r>
-            <w:proofErr w:type="spellStart"/>
-            <w:r>
-              <w:t>serviceDate</w:t>
-            </w:r>
-            <w:proofErr w:type="spellEnd"/>
-            <w:r>
-              <w:t>}</w:t>
+              <w:t>Date of Service: {serviceDate}</w:t>
             </w:r>
             <w:r>
               <w:br/>
-              <w:t>Job Time Frame: {</w:t>
-            </w:r>
-            <w:proofErr w:type="spellStart"/>
-            <w:r>
-              <w:t>serviceTime</w:t>
-            </w:r>
-            <w:proofErr w:type="spellEnd"/>
-            <w:r>
-              <w:t>}</w:t>
+              <w:t>Job Time Frame: {serviceTime}</w:t>
             </w:r>
             <w:r>
               <w:br/>
@@ -2032,39 +1834,15 @@
             </w:r>
             <w:r>
               <w:br/>
-              <w:t xml:space="preserve">Approx </w:t>
-            </w:r>
-            <w:proofErr w:type="spellStart"/>
-            <w:r>
-              <w:t>Sqft</w:t>
-            </w:r>
-            <w:proofErr w:type="spellEnd"/>
-            <w:r>
-              <w:t>: {area}</w:t>
+              <w:t>Approx Sqft: {area}</w:t>
             </w:r>
             <w:r>
               <w:br/>
-              <w:t>Work Location: {</w:t>
-            </w:r>
-            <w:proofErr w:type="spellStart"/>
-            <w:r>
-              <w:t>workLocation</w:t>
-            </w:r>
-            <w:proofErr w:type="spellEnd"/>
-            <w:r>
-              <w:t>}</w:t>
+              <w:t>Work Location: {workLocation}</w:t>
             </w:r>
             <w:r>
               <w:br/>
-              <w:t>Slip Made By: {</w:t>
-            </w:r>
-            <w:proofErr w:type="spellStart"/>
-            <w:r>
-              <w:t>userName</w:t>
-            </w:r>
-            <w:proofErr w:type="spellEnd"/>
-            <w:r>
-              <w:t xml:space="preserve">} </w:t>
+              <w:t xml:space="preserve">Slip Made By: {userName} </w:t>
             </w:r>
             <w:r>
               <w:br/>
@@ -2249,101 +2027,13 @@
                 <w:b/>
                 <w:bCs/>
               </w:rPr>
-              <w:t xml:space="preserve"> {</w:t>
-            </w:r>
-            <w:proofErr w:type="spellStart"/>
-            <w:r>
-              <w:rPr>
-                <w:b/>
-                <w:bCs/>
-              </w:rPr>
-              <w:t>paymentType</w:t>
-            </w:r>
-            <w:proofErr w:type="spellEnd"/>
-            <w:r>
-              <w:rPr>
-                <w:b/>
-                <w:bCs/>
-              </w:rPr>
-              <w:t>}</w:t>
-            </w:r>
-          </w:p>
-          <w:p>
-            <w:pPr>
-              <w:spacing w:after="160" w:line="259" w:lineRule="auto"/>
-            </w:pPr>
-          </w:p>
-          <w:p>
-            <w:r>
-              <w:rPr>
-                <w:noProof/>
-              </w:rPr>
-              <w:drawing>
-                <wp:anchor distT="0" distB="0" distL="114300" distR="114300" simplePos="0" relativeHeight="251718656" behindDoc="0" locked="0" layoutInCell="1" allowOverlap="1" wp14:anchorId="550D7BC2" wp14:editId="0151A5E2">
-                  <wp:simplePos x="0" y="0"/>
-                  <wp:positionH relativeFrom="column">
-                    <wp:posOffset>593217</wp:posOffset>
-                  </wp:positionH>
-                  <wp:positionV relativeFrom="paragraph">
-                    <wp:posOffset>121717</wp:posOffset>
-                  </wp:positionV>
-                  <wp:extent cx="1345997" cy="1319504"/>
-                  <wp:effectExtent l="0" t="0" r="6985" b="0"/>
-                  <wp:wrapSquare wrapText="bothSides"/>
-                  <wp:docPr id="818348453" name="Picture 818348453" descr="Google Pay Qr Code - Colaboratory"/>
-                  <wp:cNvGraphicFramePr>
-                    <a:graphicFrameLocks xmlns:a="http://schemas.openxmlformats.org/drawingml/2006/main" noChangeAspect="1"/>
-                  </wp:cNvGraphicFramePr>
-                  <a:graphic xmlns:a="http://schemas.openxmlformats.org/drawingml/2006/main">
-                    <a:graphicData uri="http://schemas.openxmlformats.org/drawingml/2006/picture">
-                      <pic:pic xmlns:pic="http://schemas.openxmlformats.org/drawingml/2006/picture">
-                        <pic:nvPicPr>
-                          <pic:cNvPr id="0" name="Picture 1" descr="Google Pay Qr Code - Colaboratory"/>
-                          <pic:cNvPicPr>
-                            <a:picLocks noChangeAspect="1" noChangeArrowheads="1"/>
-                          </pic:cNvPicPr>
-                        </pic:nvPicPr>
-                        <pic:blipFill rotWithShape="1">
-                          <a:blip r:embed="rId6" cstate="print">
-                            <a:extLst>
-                              <a:ext uri="{28A0092B-C50C-407E-A947-70E740481C1C}">
-                                <a14:useLocalDpi xmlns:a14="http://schemas.microsoft.com/office/drawing/2010/main" val="0"/>
-                              </a:ext>
-                            </a:extLst>
-                          </a:blip>
-                          <a:srcRect l="7802" t="7602" r="7092" b="19426"/>
-                          <a:stretch/>
-                        </pic:blipFill>
-                        <pic:spPr bwMode="auto">
-                          <a:xfrm>
-                            <a:off x="0" y="0"/>
-                            <a:ext cx="1345997" cy="1319504"/>
-                          </a:xfrm>
-                          <a:prstGeom prst="rect">
-                            <a:avLst/>
-                          </a:prstGeom>
-                          <a:noFill/>
-                          <a:ln>
-                            <a:noFill/>
-                          </a:ln>
-                          <a:extLst>
-                            <a:ext uri="{53640926-AAD7-44D8-BBD7-CCE9431645EC}">
-                              <a14:shadowObscured xmlns:a14="http://schemas.microsoft.com/office/drawing/2010/main"/>
-                            </a:ext>
-                          </a:extLst>
-                        </pic:spPr>
-                      </pic:pic>
-                    </a:graphicData>
-                  </a:graphic>
-                  <wp14:sizeRelH relativeFrom="page">
-                    <wp14:pctWidth>0</wp14:pctWidth>
-                  </wp14:sizeRelH>
-                  <wp14:sizeRelV relativeFrom="page">
-                    <wp14:pctHeight>0</wp14:pctHeight>
-                  </wp14:sizeRelV>
-                </wp:anchor>
-              </w:drawing>
-            </w:r>
+              <w:t xml:space="preserve"> {paymentType}</w:t>
+            </w:r>
+          </w:p>
+          <w:p>
+            <w:pPr>
+              <w:spacing w:after="180" w:line="259" w:lineRule="auto"/>
+            </w:pPr>
             <w:r>
               <w:rPr>
                 <w:noProof/>
@@ -2351,18 +2041,18 @@
               <mc:AlternateContent>
                 <mc:Choice Requires="wps">
                   <w:drawing>
-                    <wp:anchor distT="0" distB="0" distL="114300" distR="114300" simplePos="0" relativeHeight="251722752" behindDoc="0" locked="0" layoutInCell="1" allowOverlap="1" wp14:anchorId="345591DD" wp14:editId="51C99F0E">
+                    <wp:anchor distT="0" distB="0" distL="114300" distR="114300" simplePos="0" relativeHeight="251729920" behindDoc="0" locked="0" layoutInCell="1" allowOverlap="1" wp14:anchorId="567AC4E2" wp14:editId="3EDFF515">
                       <wp:simplePos x="0" y="0"/>
                       <wp:positionH relativeFrom="column">
-                        <wp:posOffset>-67945</wp:posOffset>
+                        <wp:posOffset>-75565</wp:posOffset>
                       </wp:positionH>
                       <wp:positionV relativeFrom="paragraph">
-                        <wp:posOffset>113030</wp:posOffset>
+                        <wp:posOffset>322580</wp:posOffset>
                       </wp:positionV>
                       <wp:extent cx="2012950" cy="0"/>
                       <wp:effectExtent l="0" t="0" r="0" b="0"/>
                       <wp:wrapNone/>
-                      <wp:docPr id="1238691190" name="Straight Connector 2"/>
+                      <wp:docPr id="1510004878" name="Straight Connector 2"/>
                       <wp:cNvGraphicFramePr/>
                       <a:graphic xmlns:a="http://schemas.openxmlformats.org/drawingml/2006/main">
                         <a:graphicData uri="http://schemas.microsoft.com/office/word/2010/wordprocessingShape">
@@ -2400,12 +2090,84 @@
                 </mc:Choice>
                 <mc:Fallback>
                   <w:pict>
-                    <v:line w14:anchorId="7A846C48" id="Straight Connector 2" o:spid="_x0000_s1026" style="position:absolute;z-index:251722752;visibility:visible;mso-wrap-style:square;mso-wrap-distance-left:9pt;mso-wrap-distance-top:0;mso-wrap-distance-right:9pt;mso-wrap-distance-bottom:0;mso-position-horizontal:absolute;mso-position-horizontal-relative:text;mso-position-vertical:absolute;mso-position-vertical-relative:text" from="-5.35pt,8.9pt" to="153.15pt,8.9pt" o:gfxdata="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" strokecolor="black [3200]" strokeweight=".5pt">
+                    <v:line w14:anchorId="31CEEC9D" id="Straight Connector 2" o:spid="_x0000_s1026" style="position:absolute;z-index:251729920;visibility:visible;mso-wrap-style:square;mso-wrap-distance-left:9pt;mso-wrap-distance-top:0;mso-wrap-distance-right:9pt;mso-wrap-distance-bottom:0;mso-position-horizontal:absolute;mso-position-horizontal-relative:text;mso-position-vertical:absolute;mso-position-vertical-relative:text" from="-5.95pt,25.4pt" to="152.55pt,25.4pt" o:gfxdata="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" strokecolor="black [3200]" strokeweight=".5pt">
                       <v:stroke joinstyle="miter"/>
                     </v:line>
                   </w:pict>
                 </mc:Fallback>
               </mc:AlternateContent>
+            </w:r>
+          </w:p>
+          <w:p>
+            <w:r>
+              <w:rPr>
+                <w:noProof/>
+              </w:rPr>
+              <w:drawing>
+                <wp:anchor distT="0" distB="0" distL="114300" distR="114300" simplePos="0" relativeHeight="251726848" behindDoc="0" locked="0" layoutInCell="1" allowOverlap="1" wp14:anchorId="30C9FE72" wp14:editId="503330C2">
+                  <wp:simplePos x="0" y="0"/>
+                  <wp:positionH relativeFrom="column">
+                    <wp:posOffset>592455</wp:posOffset>
+                  </wp:positionH>
+                  <wp:positionV relativeFrom="paragraph">
+                    <wp:posOffset>41275</wp:posOffset>
+                  </wp:positionV>
+                  <wp:extent cx="1344930" cy="1395095"/>
+                  <wp:effectExtent l="0" t="0" r="7620" b="0"/>
+                  <wp:wrapSquare wrapText="bothSides"/>
+                  <wp:docPr id="1566715671" name="Picture 1566715671" descr="Google Pay Qr Code - Colaboratory"/>
+                  <wp:cNvGraphicFramePr>
+                    <a:graphicFrameLocks xmlns:a="http://schemas.openxmlformats.org/drawingml/2006/main" noChangeAspect="1"/>
+                  </wp:cNvGraphicFramePr>
+                  <a:graphic xmlns:a="http://schemas.openxmlformats.org/drawingml/2006/main">
+                    <a:graphicData uri="http://schemas.openxmlformats.org/drawingml/2006/picture">
+                      <pic:pic xmlns:pic="http://schemas.openxmlformats.org/drawingml/2006/picture">
+                        <pic:nvPicPr>
+                          <pic:cNvPr id="0" name="Picture 1" descr="Google Pay Qr Code - Colaboratory"/>
+                          <pic:cNvPicPr>
+                            <a:picLocks noChangeAspect="1" noChangeArrowheads="1"/>
+                          </pic:cNvPicPr>
+                        </pic:nvPicPr>
+                        <pic:blipFill rotWithShape="1">
+                          <a:blip r:embed="rId6" cstate="print">
+                            <a:extLst>
+                              <a:ext uri="{28A0092B-C50C-407E-A947-70E740481C1C}">
+                                <a14:useLocalDpi xmlns:a14="http://schemas.microsoft.com/office/drawing/2010/main" val="0"/>
+                              </a:ext>
+                            </a:extLst>
+                          </a:blip>
+                          <a:srcRect l="7802" t="7602" r="7092" b="19426"/>
+                          <a:stretch/>
+                        </pic:blipFill>
+                        <pic:spPr bwMode="auto">
+                          <a:xfrm>
+                            <a:off x="0" y="0"/>
+                            <a:ext cx="1344930" cy="1395095"/>
+                          </a:xfrm>
+                          <a:prstGeom prst="rect">
+                            <a:avLst/>
+                          </a:prstGeom>
+                          <a:noFill/>
+                          <a:ln>
+                            <a:noFill/>
+                          </a:ln>
+                          <a:extLst>
+                            <a:ext uri="{53640926-AAD7-44D8-BBD7-CCE9431645EC}">
+                              <a14:shadowObscured xmlns:a14="http://schemas.microsoft.com/office/drawing/2010/main"/>
+                            </a:ext>
+                          </a:extLst>
+                        </pic:spPr>
+                      </pic:pic>
+                    </a:graphicData>
+                  </a:graphic>
+                  <wp14:sizeRelH relativeFrom="page">
+                    <wp14:pctWidth>0</wp14:pctWidth>
+                  </wp14:sizeRelH>
+                  <wp14:sizeRelV relativeFrom="page">
+                    <wp14:pctHeight>0</wp14:pctHeight>
+                  </wp14:sizeRelV>
+                </wp:anchor>
+              </w:drawing>
             </w:r>
           </w:p>
           <w:p>
@@ -2491,25 +2253,21 @@
                 <w:b/>
                 <w:bCs/>
               </w:rPr>
-              <w:t>{INS $</w:t>
-            </w:r>
-            <w:proofErr w:type="spellStart"/>
-            <w:proofErr w:type="gramStart"/>
-            <w:r>
-              <w:rPr>
-                <w:b/>
-                <w:bCs/>
-              </w:rPr>
-              <w:t>service.label</w:t>
-            </w:r>
-            <w:proofErr w:type="spellEnd"/>
-            <w:proofErr w:type="gramEnd"/>
-            <w:r>
-              <w:rPr>
-                <w:b/>
-                <w:bCs/>
-              </w:rPr>
-              <w:t>}</w:t>
+              <w:t>{INS $service.</w:t>
+            </w:r>
+            <w:r>
+              <w:rPr>
+                <w:b/>
+                <w:bCs/>
+              </w:rPr>
+              <w:t>serviceName.</w:t>
+            </w:r>
+            <w:r>
+              <w:rPr>
+                <w:b/>
+                <w:bCs/>
+              </w:rPr>
+              <w:t>label}</w:t>
             </w:r>
           </w:p>
           <w:p>
@@ -2519,23 +2277,22 @@
             <w:r>
               <w:rPr>
                 <w:noProof/>
-                <w:color w:val="000000" w:themeColor="text1"/>
               </w:rPr>
               <mc:AlternateContent>
                 <mc:Choice Requires="wps">
                   <w:drawing>
-                    <wp:anchor distT="0" distB="0" distL="114300" distR="114300" simplePos="0" relativeHeight="251719680" behindDoc="0" locked="0" layoutInCell="1" allowOverlap="1" wp14:anchorId="3EE7C446" wp14:editId="5C618E0A">
+                    <wp:anchor distT="0" distB="0" distL="114300" distR="114300" simplePos="0" relativeHeight="251730944" behindDoc="0" locked="0" layoutInCell="1" allowOverlap="1" wp14:anchorId="56E2580B" wp14:editId="44588878">
                       <wp:simplePos x="0" y="0"/>
                       <wp:positionH relativeFrom="column">
-                        <wp:posOffset>-72390</wp:posOffset>
+                        <wp:posOffset>-68767</wp:posOffset>
                       </wp:positionH>
                       <wp:positionV relativeFrom="paragraph">
-                        <wp:posOffset>205105</wp:posOffset>
+                        <wp:posOffset>189857</wp:posOffset>
                       </wp:positionV>
-                      <wp:extent cx="2676525" cy="0"/>
+                      <wp:extent cx="2681492" cy="0"/>
                       <wp:effectExtent l="0" t="0" r="0" b="0"/>
                       <wp:wrapNone/>
-                      <wp:docPr id="1223432408" name="Straight Connector 1"/>
+                      <wp:docPr id="539634349" name="Straight Connector 1"/>
                       <wp:cNvGraphicFramePr/>
                       <a:graphic xmlns:a="http://schemas.openxmlformats.org/drawingml/2006/main">
                         <a:graphicData uri="http://schemas.microsoft.com/office/word/2010/wordprocessingShape">
@@ -2544,7 +2301,78 @@
                             <wps:spPr>
                               <a:xfrm>
                                 <a:off x="0" y="0"/>
-                                <a:ext cx="2676525" cy="0"/>
+                                <a:ext cx="2681492" cy="0"/>
+                              </a:xfrm>
+                              <a:prstGeom prst="line">
+                                <a:avLst/>
+                              </a:prstGeom>
+                            </wps:spPr>
+                            <wps:style>
+                              <a:lnRef idx="1">
+                                <a:schemeClr val="dk1"/>
+                              </a:lnRef>
+                              <a:fillRef idx="0">
+                                <a:schemeClr val="dk1"/>
+                              </a:fillRef>
+                              <a:effectRef idx="0">
+                                <a:schemeClr val="dk1"/>
+                              </a:effectRef>
+                              <a:fontRef idx="minor">
+                                <a:schemeClr val="tx1"/>
+                              </a:fontRef>
+                            </wps:style>
+                            <wps:bodyPr/>
+                          </wps:wsp>
+                        </a:graphicData>
+                      </a:graphic>
+                    </wp:anchor>
+                  </w:drawing>
+                </mc:Choice>
+                <mc:Fallback>
+                  <w:pict>
+                    <v:line w14:anchorId="4C66E875" id="Straight Connector 1" o:spid="_x0000_s1026" style="position:absolute;z-index:251730944;visibility:visible;mso-wrap-style:square;mso-wrap-distance-left:9pt;mso-wrap-distance-top:0;mso-wrap-distance-right:9pt;mso-wrap-distance-bottom:0;mso-position-horizontal:absolute;mso-position-horizontal-relative:text;mso-position-vertical:absolute;mso-position-vertical-relative:text" from="-5.4pt,14.95pt" to="205.75pt,14.95pt" o:gfxdata="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" strokecolor="black [3200]" strokeweight=".5pt">
+                      <v:stroke joinstyle="miter"/>
+                    </v:line>
+                  </w:pict>
+                </mc:Fallback>
+              </mc:AlternateContent>
+            </w:r>
+            <w:r>
+              <w:t>{INS $service.serviceName.value}</w:t>
+            </w:r>
+          </w:p>
+          <w:p>
+            <w:pPr>
+              <w:spacing w:after="160" w:line="259" w:lineRule="auto"/>
+            </w:pPr>
+            <w:r>
+              <w:rPr>
+                <w:noProof/>
+              </w:rPr>
+              <mc:AlternateContent>
+                <mc:Choice Requires="wps">
+                  <w:drawing>
+                    <wp:anchor distT="0" distB="0" distL="114300" distR="114300" simplePos="0" relativeHeight="251727872" behindDoc="0" locked="0" layoutInCell="1" allowOverlap="1" wp14:anchorId="137841B5" wp14:editId="077D75A1">
+                      <wp:simplePos x="0" y="0"/>
+                      <wp:positionH relativeFrom="column">
+                        <wp:posOffset>-91440</wp:posOffset>
+                      </wp:positionH>
+                      <wp:positionV relativeFrom="paragraph">
+                        <wp:posOffset>158750</wp:posOffset>
+                      </wp:positionV>
+                      <wp:extent cx="5010150" cy="0"/>
+                      <wp:effectExtent l="0" t="0" r="0" b="0"/>
+                      <wp:wrapNone/>
+                      <wp:docPr id="53347675" name="Straight Connector 1"/>
+                      <wp:cNvGraphicFramePr/>
+                      <a:graphic xmlns:a="http://schemas.openxmlformats.org/drawingml/2006/main">
+                        <a:graphicData uri="http://schemas.microsoft.com/office/word/2010/wordprocessingShape">
+                          <wps:wsp>
+                            <wps:cNvCnPr/>
+                            <wps:spPr>
+                              <a:xfrm>
+                                <a:off x="0" y="0"/>
+                                <a:ext cx="5010150" cy="0"/>
                               </a:xfrm>
                               <a:prstGeom prst="line">
                                 <a:avLst/>
@@ -2579,7 +2407,7 @@
                 </mc:Choice>
                 <mc:Fallback>
                   <w:pict>
-                    <v:line w14:anchorId="629CC0AF" id="Straight Connector 1" o:spid="_x0000_s1026" style="position:absolute;z-index:251719680;visibility:visible;mso-wrap-style:square;mso-width-percent:0;mso-height-percent:0;mso-wrap-distance-left:9pt;mso-wrap-distance-top:0;mso-wrap-distance-right:9pt;mso-wrap-distance-bottom:0;mso-position-horizontal:absolute;mso-position-horizontal-relative:text;mso-position-vertical:absolute;mso-position-vertical-relative:text;mso-width-percent:0;mso-height-percent:0;mso-width-relative:margin;mso-height-relative:margin" from="-5.7pt,16.15pt" to="205.05pt,16.15pt" o:gfxdata="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" strokecolor="black [3200]" strokeweight=".5pt">
+                    <v:line w14:anchorId="118B09EE" id="Straight Connector 1" o:spid="_x0000_s1026" style="position:absolute;z-index:251727872;visibility:visible;mso-wrap-style:square;mso-width-percent:0;mso-height-percent:0;mso-wrap-distance-left:9pt;mso-wrap-distance-top:0;mso-wrap-distance-right:9pt;mso-wrap-distance-bottom:0;mso-position-horizontal:absolute;mso-position-horizontal-relative:text;mso-position-vertical:absolute;mso-position-vertical-relative:text;mso-width-percent:0;mso-height-percent:0;mso-width-relative:margin;mso-height-relative:margin" from="-7.2pt,12.5pt" to="387.3pt,12.5pt" o:gfxdata="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" strokecolor="black [3200]" strokeweight=".5pt">
                       <v:stroke joinstyle="miter"/>
                     </v:line>
                   </w:pict>
@@ -2587,20 +2415,38 @@
               </mc:AlternateContent>
             </w:r>
             <w:r>
-              <w:t>{INS $</w:t>
-            </w:r>
-            <w:proofErr w:type="spellStart"/>
-            <w:r>
-              <w:t>service.value</w:t>
-            </w:r>
-            <w:proofErr w:type="spellEnd"/>
-            <w:r>
-              <w:t>}</w:t>
-            </w:r>
-          </w:p>
-          <w:p>
-            <w:pPr>
-              <w:spacing w:after="160" w:line="259" w:lineRule="auto"/>
+              <w:t>{END-FOR service}</w:t>
+            </w:r>
+          </w:p>
+        </w:tc>
+        <w:tc>
+          <w:tcPr>
+            <w:tcW w:w="3642" w:type="dxa"/>
+            <w:gridSpan w:val="2"/>
+          </w:tcPr>
+          <w:p>
+            <w:pPr>
+              <w:spacing w:line="259" w:lineRule="auto"/>
+            </w:pPr>
+            <w:r>
+              <w:rPr>
+                <w:sz w:val="20"/>
+                <w:szCs w:val="20"/>
+              </w:rPr>
+              <w:t>{FOR service in services}</w:t>
+            </w:r>
+          </w:p>
+          <w:p>
+            <w:pPr>
+              <w:spacing w:before="40" w:line="259" w:lineRule="auto"/>
+            </w:pPr>
+            <w:r>
+              <w:t>{INS $service.notes}</w:t>
+            </w:r>
+          </w:p>
+          <w:p>
+            <w:pPr>
+              <w:spacing w:line="259" w:lineRule="auto"/>
             </w:pPr>
             <w:r>
               <w:rPr>
@@ -2609,18 +2455,18 @@
               <mc:AlternateContent>
                 <mc:Choice Requires="wps">
                   <w:drawing>
-                    <wp:anchor distT="0" distB="0" distL="114300" distR="114300" simplePos="0" relativeHeight="251720704" behindDoc="0" locked="0" layoutInCell="1" allowOverlap="1" wp14:anchorId="259302F5" wp14:editId="13E52502">
+                    <wp:anchor distT="0" distB="0" distL="114300" distR="114300" simplePos="0" relativeHeight="251731968" behindDoc="0" locked="0" layoutInCell="1" allowOverlap="1" wp14:anchorId="73164FCB" wp14:editId="3A000254">
                       <wp:simplePos x="0" y="0"/>
                       <wp:positionH relativeFrom="column">
-                        <wp:posOffset>-91440</wp:posOffset>
+                        <wp:posOffset>-76835</wp:posOffset>
                       </wp:positionH>
                       <wp:positionV relativeFrom="paragraph">
-                        <wp:posOffset>154305</wp:posOffset>
+                        <wp:posOffset>189230</wp:posOffset>
                       </wp:positionV>
-                      <wp:extent cx="2695575" cy="6350"/>
-                      <wp:effectExtent l="0" t="0" r="28575" b="31750"/>
+                      <wp:extent cx="2311244" cy="0"/>
+                      <wp:effectExtent l="0" t="0" r="0" b="0"/>
                       <wp:wrapNone/>
-                      <wp:docPr id="1804688066" name="Straight Connector 1"/>
+                      <wp:docPr id="1457825511" name="Straight Connector 3"/>
                       <wp:cNvGraphicFramePr/>
                       <a:graphic xmlns:a="http://schemas.openxmlformats.org/drawingml/2006/main">
                         <a:graphicData uri="http://schemas.microsoft.com/office/word/2010/wordprocessingShape">
@@ -2629,7 +2475,7 @@
                             <wps:spPr>
                               <a:xfrm>
                                 <a:off x="0" y="0"/>
-                                <a:ext cx="2695575" cy="6350"/>
+                                <a:ext cx="2311244" cy="0"/>
                               </a:xfrm>
                               <a:prstGeom prst="line">
                                 <a:avLst/>
@@ -2653,48 +2499,28 @@
                           </wps:wsp>
                         </a:graphicData>
                       </a:graphic>
-                      <wp14:sizeRelH relativeFrom="margin">
-                        <wp14:pctWidth>0</wp14:pctWidth>
-                      </wp14:sizeRelH>
-                      <wp14:sizeRelV relativeFrom="margin">
-                        <wp14:pctHeight>0</wp14:pctHeight>
-                      </wp14:sizeRelV>
                     </wp:anchor>
                   </w:drawing>
                 </mc:Choice>
                 <mc:Fallback>
                   <w:pict>
-                    <v:line w14:anchorId="731C7933" id="Straight Connector 1" o:spid="_x0000_s1026" style="position:absolute;z-index:251720704;visibility:visible;mso-wrap-style:square;mso-width-percent:0;mso-height-percent:0;mso-wrap-distance-left:9pt;mso-wrap-distance-top:0;mso-wrap-distance-right:9pt;mso-wrap-distance-bottom:0;mso-position-horizontal:absolute;mso-position-horizontal-relative:text;mso-position-vertical:absolute;mso-position-vertical-relative:text;mso-width-percent:0;mso-height-percent:0;mso-width-relative:margin;mso-height-relative:margin" from="-7.2pt,12.15pt" to="205.05pt,12.65pt" o:gfxdata="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" strokecolor="black [3200]" strokeweight=".5pt">
+                    <v:line w14:anchorId="1121F5F6" id="Straight Connector 3" o:spid="_x0000_s1026" style="position:absolute;z-index:251731968;visibility:visible;mso-wrap-style:square;mso-wrap-distance-left:9pt;mso-wrap-distance-top:0;mso-wrap-distance-right:9pt;mso-wrap-distance-bottom:0;mso-position-horizontal:absolute;mso-position-horizontal-relative:text;mso-position-vertical:absolute;mso-position-vertical-relative:text" from="-6.05pt,14.9pt" to="175.95pt,14.9pt" o:gfxdata="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" strokecolor="black [3200]" strokeweight=".5pt">
                       <v:stroke joinstyle="miter"/>
                     </v:line>
                   </w:pict>
                 </mc:Fallback>
               </mc:AlternateContent>
             </w:r>
+          </w:p>
+          <w:p>
+            <w:pPr>
+              <w:spacing w:after="160" w:line="259" w:lineRule="auto"/>
+              <w:rPr>
+                <w:noProof/>
+              </w:rPr>
+            </w:pPr>
             <w:r>
               <w:t>{END-FOR service}</w:t>
-            </w:r>
-          </w:p>
-        </w:tc>
-        <w:tc>
-          <w:tcPr>
-            <w:tcW w:w="3642" w:type="dxa"/>
-            <w:gridSpan w:val="2"/>
-            <w:vAlign w:val="center"/>
-          </w:tcPr>
-          <w:p>
-            <w:pPr>
-              <w:spacing w:after="160" w:line="259" w:lineRule="auto"/>
-              <w:jc w:val="center"/>
-              <w:rPr>
-                <w:noProof/>
-              </w:rPr>
-            </w:pPr>
-            <w:r>
-              <w:rPr>
-                <w:noProof/>
-              </w:rPr>
-              <w:t>{notes}</w:t>
             </w:r>
           </w:p>
         </w:tc>

</xml_diff>

<commit_message>
logo, name, template changes & gst added
</commit_message>
<xml_diff>
--- a/tmp/template.docx
+++ b/tmp/template.docx
@@ -46,12 +46,16 @@
               <w:rPr>
                 <w:b/>
                 <w:bCs/>
-              </w:rPr>
-            </w:pPr>
-            <w:r>
-              <w:rPr>
-                <w:b/>
-                <w:bCs/>
+                <w:sz w:val="24"/>
+                <w:szCs w:val="24"/>
+              </w:rPr>
+            </w:pPr>
+            <w:r>
+              <w:rPr>
+                <w:b/>
+                <w:bCs/>
+                <w:sz w:val="24"/>
+                <w:szCs w:val="24"/>
               </w:rPr>
               <w:t>EXECUTIVE COPY</w:t>
             </w:r>
@@ -165,18 +169,38 @@
               <w:rPr>
                 <w:b/>
                 <w:bCs/>
-                <w:sz w:val="26"/>
-                <w:szCs w:val="26"/>
-              </w:rPr>
-            </w:pPr>
-            <w:r>
-              <w:rPr>
-                <w:b/>
-                <w:bCs/>
-                <w:sz w:val="26"/>
-                <w:szCs w:val="26"/>
+                <w:sz w:val="24"/>
+                <w:szCs w:val="24"/>
+              </w:rPr>
+            </w:pPr>
+            <w:r>
+              <w:rPr>
+                <w:b/>
+                <w:bCs/>
+                <w:sz w:val="24"/>
+                <w:szCs w:val="24"/>
               </w:rPr>
               <w:t>{number}</w:t>
+            </w:r>
+          </w:p>
+          <w:p>
+            <w:pPr>
+              <w:jc w:val="center"/>
+              <w:rPr>
+                <w:b/>
+                <w:bCs/>
+                <w:sz w:val="24"/>
+                <w:szCs w:val="24"/>
+              </w:rPr>
+            </w:pPr>
+            <w:r>
+              <w:rPr>
+                <w:b/>
+                <w:bCs/>
+                <w:sz w:val="24"/>
+                <w:szCs w:val="24"/>
+              </w:rPr>
+              <w:t>Date – {date}</w:t>
             </w:r>
           </w:p>
         </w:tc>
@@ -360,11 +384,15 @@
               <w:t>:</w:t>
             </w:r>
             <w:r>
-              <w:t xml:space="preserve"> {</w:t>
-            </w:r>
-            <w:r>
               <w:t xml:space="preserve"> </w:t>
             </w:r>
+            <w:proofErr w:type="gramStart"/>
+            <w:r>
+              <w:t>{</w:t>
+            </w:r>
+            <w:r>
+              <w:t xml:space="preserve"> </w:t>
+            </w:r>
             <w:proofErr w:type="spellStart"/>
             <w:r>
               <w:t>shipToDetails.</w:t>
@@ -373,6 +401,7 @@
               <w:t>contactNo</w:t>
             </w:r>
             <w:proofErr w:type="spellEnd"/>
+            <w:proofErr w:type="gramEnd"/>
             <w:r>
               <w:t>}</w:t>
             </w:r>
@@ -385,11 +414,15 @@
               <w:t>Email:</w:t>
             </w:r>
             <w:r>
-              <w:t xml:space="preserve"> {</w:t>
-            </w:r>
-            <w:r>
               <w:t xml:space="preserve"> </w:t>
             </w:r>
+            <w:proofErr w:type="gramStart"/>
+            <w:r>
+              <w:t>{</w:t>
+            </w:r>
+            <w:r>
+              <w:t xml:space="preserve"> </w:t>
+            </w:r>
             <w:proofErr w:type="spellStart"/>
             <w:r>
               <w:t>shipToDetails.</w:t>
@@ -398,6 +431,7 @@
               <w:t>contactEmail</w:t>
             </w:r>
             <w:proofErr w:type="spellEnd"/>
+            <w:proofErr w:type="gramEnd"/>
             <w:r>
               <w:t>}</w:t>
             </w:r>
@@ -489,7 +523,7 @@
                 <w:noProof/>
               </w:rPr>
               <w:drawing>
-                <wp:inline distT="0" distB="0" distL="0" distR="0" wp14:anchorId="4865900C" wp14:editId="334D3F88">
+                <wp:inline distT="0" distB="0" distL="0" distR="0" wp14:anchorId="4865900C" wp14:editId="11454261">
                   <wp:extent cx="1353995" cy="411480"/>
                   <wp:effectExtent l="0" t="0" r="0" b="7620"/>
                   <wp:docPr id="1442323579" name="Picture 2" descr="Smiley Face Scale Images – Browse 4,044 Stock Photos, Vectors, and Video |  Adobe Stock"/>
@@ -1153,6 +1187,7 @@
               <w:t>{INS $</w:t>
             </w:r>
             <w:proofErr w:type="spellStart"/>
+            <w:proofErr w:type="gramStart"/>
             <w:r>
               <w:rPr>
                 <w:b/>
@@ -1175,6 +1210,7 @@
               <w:t>label</w:t>
             </w:r>
             <w:proofErr w:type="spellEnd"/>
+            <w:proofErr w:type="gramEnd"/>
             <w:r>
               <w:rPr>
                 <w:b/>
@@ -1254,6 +1290,7 @@
               <w:t>{INS $</w:t>
             </w:r>
             <w:proofErr w:type="spellStart"/>
+            <w:proofErr w:type="gramStart"/>
             <w:r>
               <w:t>service.</w:t>
             </w:r>
@@ -1264,6 +1301,7 @@
               <w:t>value</w:t>
             </w:r>
             <w:proofErr w:type="spellEnd"/>
+            <w:proofErr w:type="gramEnd"/>
             <w:r>
               <w:t>}</w:t>
             </w:r>
@@ -1371,10 +1409,12 @@
               <w:t>{INS $</w:t>
             </w:r>
             <w:proofErr w:type="spellStart"/>
+            <w:proofErr w:type="gramStart"/>
             <w:r>
               <w:t>service.notes</w:t>
             </w:r>
             <w:proofErr w:type="spellEnd"/>
+            <w:proofErr w:type="gramEnd"/>
             <w:r>
               <w:t>}</w:t>
             </w:r>
@@ -1525,21 +1565,18 @@
               <w:rPr>
                 <w:b/>
                 <w:bCs/>
-              </w:rPr>
-            </w:pPr>
-            <w:r>
-              <w:rPr>
-                <w:b/>
-                <w:bCs/>
-              </w:rPr>
-              <w:t>OFFICE</w:t>
-            </w:r>
-            <w:r>
-              <w:rPr>
-                <w:b/>
-                <w:bCs/>
-              </w:rPr>
-              <w:t xml:space="preserve"> COPY</w:t>
+                <w:sz w:val="24"/>
+                <w:szCs w:val="24"/>
+              </w:rPr>
+            </w:pPr>
+            <w:r>
+              <w:rPr>
+                <w:b/>
+                <w:bCs/>
+                <w:sz w:val="24"/>
+                <w:szCs w:val="24"/>
+              </w:rPr>
+              <w:t>OFFICE COPY</w:t>
             </w:r>
           </w:p>
         </w:tc>
@@ -1675,6 +1712,26 @@
               <w:rPr>
                 <w:b/>
                 <w:bCs/>
+                <w:sz w:val="24"/>
+                <w:szCs w:val="24"/>
+              </w:rPr>
+            </w:pPr>
+            <w:r>
+              <w:rPr>
+                <w:b/>
+                <w:bCs/>
+                <w:sz w:val="24"/>
+                <w:szCs w:val="24"/>
+              </w:rPr>
+              <w:t>{number}</w:t>
+            </w:r>
+          </w:p>
+          <w:p>
+            <w:pPr>
+              <w:jc w:val="center"/>
+              <w:rPr>
+                <w:b/>
+                <w:bCs/>
                 <w:sz w:val="26"/>
                 <w:szCs w:val="26"/>
               </w:rPr>
@@ -1683,10 +1740,10 @@
               <w:rPr>
                 <w:b/>
                 <w:bCs/>
-                <w:sz w:val="26"/>
-                <w:szCs w:val="26"/>
-              </w:rPr>
-              <w:t>{number}</w:t>
+                <w:sz w:val="24"/>
+                <w:szCs w:val="24"/>
+              </w:rPr>
+              <w:t>Date – {date}</w:t>
             </w:r>
           </w:p>
         </w:tc>
@@ -1834,26 +1891,36 @@
           </w:p>
           <w:p>
             <w:r>
-              <w:t xml:space="preserve">Contact No: { </w:t>
+              <w:t xml:space="preserve">Contact No: </w:t>
+            </w:r>
+            <w:proofErr w:type="gramStart"/>
+            <w:r>
+              <w:t xml:space="preserve">{ </w:t>
             </w:r>
             <w:proofErr w:type="spellStart"/>
             <w:r>
               <w:t>shipToDetails.contactNo</w:t>
             </w:r>
             <w:proofErr w:type="spellEnd"/>
+            <w:proofErr w:type="gramEnd"/>
             <w:r>
               <w:t xml:space="preserve">}  </w:t>
             </w:r>
           </w:p>
           <w:p>
             <w:r>
-              <w:t xml:space="preserve">Email: { </w:t>
+              <w:t xml:space="preserve">Email: </w:t>
+            </w:r>
+            <w:proofErr w:type="gramStart"/>
+            <w:r>
+              <w:t xml:space="preserve">{ </w:t>
             </w:r>
             <w:proofErr w:type="spellStart"/>
             <w:r>
               <w:t>shipToDetails.contactEmail</w:t>
             </w:r>
             <w:proofErr w:type="spellEnd"/>
+            <w:proofErr w:type="gramEnd"/>
             <w:r>
               <w:t>}</w:t>
             </w:r>
@@ -1945,7 +2012,7 @@
                 <w:noProof/>
               </w:rPr>
               <w:drawing>
-                <wp:inline distT="0" distB="0" distL="0" distR="0" wp14:anchorId="3869FB2E" wp14:editId="38947B5C">
+                <wp:inline distT="0" distB="0" distL="0" distR="0" wp14:anchorId="3869FB2E" wp14:editId="61FF113D">
                   <wp:extent cx="1353995" cy="411480"/>
                   <wp:effectExtent l="0" t="0" r="0" b="7620"/>
                   <wp:docPr id="230858152" name="Picture 230858152" descr="Smiley Face Scale Images – Browse 4,044 Stock Photos, Vectors, and Video |  Adobe Stock"/>
@@ -2548,6 +2615,7 @@
               <w:t>{INS $</w:t>
             </w:r>
             <w:proofErr w:type="spellStart"/>
+            <w:proofErr w:type="gramStart"/>
             <w:r>
               <w:rPr>
                 <w:b/>
@@ -2570,6 +2638,7 @@
               <w:t>label</w:t>
             </w:r>
             <w:proofErr w:type="spellEnd"/>
+            <w:proofErr w:type="gramEnd"/>
             <w:r>
               <w:rPr>
                 <w:b/>
@@ -2649,10 +2718,12 @@
               <w:t>{INS $</w:t>
             </w:r>
             <w:proofErr w:type="spellStart"/>
+            <w:proofErr w:type="gramStart"/>
             <w:r>
               <w:t>service.serviceName.value</w:t>
             </w:r>
             <w:proofErr w:type="spellEnd"/>
+            <w:proofErr w:type="gramEnd"/>
             <w:r>
               <w:t>}</w:t>
             </w:r>
@@ -2760,10 +2831,12 @@
               <w:t>{INS $</w:t>
             </w:r>
             <w:proofErr w:type="spellStart"/>
+            <w:proofErr w:type="gramStart"/>
             <w:r>
               <w:t>service.notes</w:t>
             </w:r>
             <w:proofErr w:type="spellEnd"/>
+            <w:proofErr w:type="gramEnd"/>
             <w:r>
               <w:t>}</w:t>
             </w:r>

</xml_diff>

<commit_message>
template changes & sorting values
</commit_message>
<xml_diff>
--- a/tmp/template.docx
+++ b/tmp/template.docx
@@ -78,7 +78,7 @@
           <w:szCs w:val="10"/>
         </w:rPr>
         <w:drawing>
-          <wp:anchor distT="0" distB="0" distL="114300" distR="114300" simplePos="0" relativeHeight="251659264" behindDoc="0" locked="0" layoutInCell="1" allowOverlap="1" wp14:anchorId="6FC76E1B" wp14:editId="3AFC8D6D">
+          <wp:anchor distT="0" distB="0" distL="114300" distR="114300" simplePos="0" relativeHeight="251659264" behindDoc="0" locked="0" layoutInCell="1" allowOverlap="1" wp14:anchorId="6FC76E1B" wp14:editId="37455241">
             <wp:simplePos x="0" y="0"/>
             <wp:positionH relativeFrom="margin">
               <wp:posOffset>-695325</wp:posOffset>
@@ -383,7 +383,29 @@
                 <w:sz w:val="20"/>
                 <w:szCs w:val="20"/>
               </w:rPr>
-              <w:t>EPCORN                                                          {number}</w:t>
+              <w:t xml:space="preserve">EPCORN                                                       </w:t>
+            </w:r>
+            <w:proofErr w:type="gramStart"/>
+            <w:r>
+              <w:rPr>
+                <w:rFonts w:ascii="Times New Roman" w:hAnsi="Times New Roman" w:cs="Times New Roman"/>
+                <w:b/>
+                <w:bCs/>
+                <w:sz w:val="20"/>
+                <w:szCs w:val="20"/>
+              </w:rPr>
+              <w:t xml:space="preserve">   {</w:t>
+            </w:r>
+            <w:proofErr w:type="gramEnd"/>
+            <w:r>
+              <w:rPr>
+                <w:rFonts w:ascii="Times New Roman" w:hAnsi="Times New Roman" w:cs="Times New Roman"/>
+                <w:b/>
+                <w:bCs/>
+                <w:sz w:val="20"/>
+                <w:szCs w:val="20"/>
+              </w:rPr>
+              <w:t>number}</w:t>
             </w:r>
           </w:p>
           <w:p>
@@ -906,7 +928,16 @@
                 <w:sz w:val="20"/>
                 <w:szCs w:val="20"/>
               </w:rPr>
-              <w:t xml:space="preserve">Contact No: { </w:t>
+              <w:t xml:space="preserve">Contact No: </w:t>
+            </w:r>
+            <w:proofErr w:type="gramStart"/>
+            <w:r>
+              <w:rPr>
+                <w:rFonts w:ascii="Times New Roman" w:hAnsi="Times New Roman" w:cs="Times New Roman"/>
+                <w:sz w:val="20"/>
+                <w:szCs w:val="20"/>
+              </w:rPr>
+              <w:t xml:space="preserve">{ </w:t>
             </w:r>
             <w:proofErr w:type="spellStart"/>
             <w:r>
@@ -918,6 +949,7 @@
               <w:t>shipToDetails.contactNo</w:t>
             </w:r>
             <w:proofErr w:type="spellEnd"/>
+            <w:proofErr w:type="gramEnd"/>
             <w:r>
               <w:rPr>
                 <w:rFonts w:ascii="Times New Roman" w:hAnsi="Times New Roman" w:cs="Times New Roman"/>
@@ -1608,18 +1640,27 @@
           <w:p>
             <w:pPr>
               <w:pStyle w:val="NoSpacing"/>
-            </w:pPr>
-            <w:r>
-              <w:t xml:space="preserve">               </w:t>
-            </w:r>
-            <w:r>
               <w:rPr>
                 <w:noProof/>
               </w:rPr>
+            </w:pPr>
+            <w:r>
+              <w:t xml:space="preserve">     </w:t>
+            </w:r>
+            <w:r>
+              <w:t xml:space="preserve"> </w:t>
+            </w:r>
+            <w:r>
+              <w:t xml:space="preserve">       </w:t>
+            </w:r>
+            <w:r>
+              <w:rPr>
+                <w:noProof/>
+              </w:rPr>
               <w:drawing>
-                <wp:inline distT="0" distB="0" distL="0" distR="0" wp14:anchorId="3B090BFC" wp14:editId="4CBF65E9">
-                  <wp:extent cx="1002982" cy="923925"/>
-                  <wp:effectExtent l="0" t="0" r="6985" b="0"/>
+                <wp:inline distT="0" distB="0" distL="0" distR="0" wp14:anchorId="6F43DECD" wp14:editId="1CC11B69">
+                  <wp:extent cx="1127592" cy="958292"/>
+                  <wp:effectExtent l="0" t="0" r="0" b="0"/>
                   <wp:docPr id="2134967901" name="Picture 2134967901" descr="A qr code with a logo&#10;&#10;Description automatically generated"/>
                   <wp:cNvGraphicFramePr>
                     <a:graphicFrameLocks xmlns:a="http://schemas.openxmlformats.org/drawingml/2006/main" noChangeAspect="1"/>
@@ -1633,7 +1674,7 @@
                             <a:picLocks noChangeAspect="1" noChangeArrowheads="1"/>
                           </pic:cNvPicPr>
                         </pic:nvPicPr>
-                        <pic:blipFill>
+                        <pic:blipFill rotWithShape="1">
                           <a:blip r:embed="rId9" cstate="print">
                             <a:extLst>
                               <a:ext uri="{28A0092B-C50C-407E-A947-70E740481C1C}">
@@ -1641,15 +1682,13 @@
                               </a:ext>
                             </a:extLst>
                           </a:blip>
-                          <a:srcRect/>
-                          <a:stretch>
-                            <a:fillRect/>
-                          </a:stretch>
+                          <a:srcRect b="11296"/>
+                          <a:stretch/>
                         </pic:blipFill>
                         <pic:spPr bwMode="auto">
                           <a:xfrm>
                             <a:off x="0" y="0"/>
-                            <a:ext cx="1031878" cy="950543"/>
+                            <a:ext cx="1168642" cy="993179"/>
                           </a:xfrm>
                           <a:prstGeom prst="rect">
                             <a:avLst/>
@@ -1658,6 +1697,11 @@
                           <a:ln>
                             <a:noFill/>
                           </a:ln>
+                          <a:extLst>
+                            <a:ext uri="{53640926-AAD7-44D8-BBD7-CCE9431645EC}">
+                              <a14:shadowObscured xmlns:a14="http://schemas.microsoft.com/office/drawing/2010/main"/>
+                            </a:ext>
+                          </a:extLst>
                         </pic:spPr>
                       </pic:pic>
                     </a:graphicData>
@@ -1745,6 +1789,7 @@
               <w:t>{INS $</w:t>
             </w:r>
             <w:proofErr w:type="spellStart"/>
+            <w:proofErr w:type="gramStart"/>
             <w:r>
               <w:rPr>
                 <w:rFonts w:ascii="Times New Roman" w:hAnsi="Times New Roman" w:cs="Times New Roman"/>
@@ -1756,6 +1801,7 @@
               <w:t>service.serviceName.label</w:t>
             </w:r>
             <w:proofErr w:type="spellEnd"/>
+            <w:proofErr w:type="gramEnd"/>
             <w:r>
               <w:rPr>
                 <w:rFonts w:ascii="Times New Roman" w:hAnsi="Times New Roman" w:cs="Times New Roman"/>
@@ -1786,6 +1832,7 @@
               <w:t>{INS $</w:t>
             </w:r>
             <w:proofErr w:type="spellStart"/>
+            <w:proofErr w:type="gramStart"/>
             <w:r>
               <w:rPr>
                 <w:rFonts w:ascii="Times New Roman" w:hAnsi="Times New Roman" w:cs="Times New Roman"/>
@@ -1795,6 +1842,7 @@
               <w:t>service.serviceName.value</w:t>
             </w:r>
             <w:proofErr w:type="spellEnd"/>
+            <w:proofErr w:type="gramEnd"/>
             <w:r>
               <w:rPr>
                 <w:rFonts w:ascii="Times New Roman" w:hAnsi="Times New Roman" w:cs="Times New Roman"/>
@@ -1828,6 +1876,7 @@
               <w:t>{INS $</w:t>
             </w:r>
             <w:proofErr w:type="spellStart"/>
+            <w:proofErr w:type="gramStart"/>
             <w:r>
               <w:rPr>
                 <w:rFonts w:ascii="Times New Roman" w:hAnsi="Times New Roman" w:cs="Times New Roman"/>
@@ -1837,6 +1886,7 @@
               <w:t>service.notes</w:t>
             </w:r>
             <w:proofErr w:type="spellEnd"/>
+            <w:proofErr w:type="gramEnd"/>
             <w:r>
               <w:rPr>
                 <w:rFonts w:ascii="Times New Roman" w:hAnsi="Times New Roman" w:cs="Times New Roman"/>
@@ -2085,7 +2135,29 @@
                 <w:sz w:val="20"/>
                 <w:szCs w:val="20"/>
               </w:rPr>
-              <w:t>EPCORN                                                          {number}</w:t>
+              <w:t xml:space="preserve">EPCORN                                                       </w:t>
+            </w:r>
+            <w:proofErr w:type="gramStart"/>
+            <w:r>
+              <w:rPr>
+                <w:rFonts w:ascii="Times New Roman" w:hAnsi="Times New Roman" w:cs="Times New Roman"/>
+                <w:b/>
+                <w:bCs/>
+                <w:sz w:val="20"/>
+                <w:szCs w:val="20"/>
+              </w:rPr>
+              <w:t xml:space="preserve">   {</w:t>
+            </w:r>
+            <w:proofErr w:type="gramEnd"/>
+            <w:r>
+              <w:rPr>
+                <w:rFonts w:ascii="Times New Roman" w:hAnsi="Times New Roman" w:cs="Times New Roman"/>
+                <w:b/>
+                <w:bCs/>
+                <w:sz w:val="20"/>
+                <w:szCs w:val="20"/>
+              </w:rPr>
+              <w:t>number}</w:t>
             </w:r>
           </w:p>
           <w:p>
@@ -2608,7 +2680,16 @@
                 <w:sz w:val="20"/>
                 <w:szCs w:val="20"/>
               </w:rPr>
-              <w:t xml:space="preserve">Contact No: { </w:t>
+              <w:t xml:space="preserve">Contact No: </w:t>
+            </w:r>
+            <w:proofErr w:type="gramStart"/>
+            <w:r>
+              <w:rPr>
+                <w:rFonts w:ascii="Times New Roman" w:hAnsi="Times New Roman" w:cs="Times New Roman"/>
+                <w:sz w:val="20"/>
+                <w:szCs w:val="20"/>
+              </w:rPr>
+              <w:t xml:space="preserve">{ </w:t>
             </w:r>
             <w:proofErr w:type="spellStart"/>
             <w:r>
@@ -2620,6 +2701,7 @@
               <w:t>shipToDetails.contactNo</w:t>
             </w:r>
             <w:proofErr w:type="spellEnd"/>
+            <w:proofErr w:type="gramEnd"/>
             <w:r>
               <w:rPr>
                 <w:rFonts w:ascii="Times New Roman" w:hAnsi="Times New Roman" w:cs="Times New Roman"/>
@@ -3304,20 +3386,36 @@
           </w:p>
           <w:p>
             <w:pPr>
-              <w:spacing w:after="160" w:line="259" w:lineRule="auto"/>
-              <w:rPr>
-                <w:rFonts w:ascii="Times New Roman" w:hAnsi="Times New Roman" w:cs="Times New Roman"/>
-                <w:sz w:val="20"/>
-                <w:szCs w:val="20"/>
-              </w:rPr>
-            </w:pPr>
-            <w:r>
-              <w:rPr>
-                <w:rFonts w:ascii="Times New Roman" w:hAnsi="Times New Roman" w:cs="Times New Roman"/>
-                <w:sz w:val="20"/>
-                <w:szCs w:val="20"/>
-              </w:rPr>
-              <w:t xml:space="preserve">              </w:t>
+              <w:spacing w:line="259" w:lineRule="auto"/>
+              <w:rPr>
+                <w:rFonts w:ascii="Times New Roman" w:hAnsi="Times New Roman" w:cs="Times New Roman"/>
+                <w:sz w:val="20"/>
+                <w:szCs w:val="20"/>
+              </w:rPr>
+            </w:pPr>
+            <w:r>
+              <w:rPr>
+                <w:rFonts w:ascii="Times New Roman" w:hAnsi="Times New Roman" w:cs="Times New Roman"/>
+                <w:sz w:val="20"/>
+                <w:szCs w:val="20"/>
+              </w:rPr>
+              <w:t xml:space="preserve">         </w:t>
+            </w:r>
+            <w:r>
+              <w:rPr>
+                <w:rFonts w:ascii="Times New Roman" w:hAnsi="Times New Roman" w:cs="Times New Roman"/>
+                <w:sz w:val="20"/>
+                <w:szCs w:val="20"/>
+              </w:rPr>
+              <w:t xml:space="preserve"> </w:t>
+            </w:r>
+            <w:r>
+              <w:rPr>
+                <w:rFonts w:ascii="Times New Roman" w:hAnsi="Times New Roman" w:cs="Times New Roman"/>
+                <w:sz w:val="20"/>
+                <w:szCs w:val="20"/>
+              </w:rPr>
+              <w:t xml:space="preserve"> </w:t>
             </w:r>
             <w:r>
               <w:rPr>
@@ -3330,10 +3428,10 @@
                 <w:noProof/>
               </w:rPr>
               <w:drawing>
-                <wp:inline distT="0" distB="0" distL="0" distR="0" wp14:anchorId="79976BA5" wp14:editId="73B1D4F7">
-                  <wp:extent cx="960933" cy="904875"/>
-                  <wp:effectExtent l="0" t="0" r="0" b="0"/>
-                  <wp:docPr id="1318216473" name="Picture 1" descr="A qr code with a logo&#10;&#10;Description automatically generated"/>
+                <wp:inline distT="0" distB="0" distL="0" distR="0" wp14:anchorId="12761F79" wp14:editId="56EF72CB">
+                  <wp:extent cx="1103780" cy="943660"/>
+                  <wp:effectExtent l="0" t="0" r="1270" b="8890"/>
+                  <wp:docPr id="471601137" name="Picture 471601137" descr="A qr code with a logo&#10;&#10;Description automatically generated"/>
                   <wp:cNvGraphicFramePr>
                     <a:graphicFrameLocks xmlns:a="http://schemas.openxmlformats.org/drawingml/2006/main" noChangeAspect="1"/>
                   </wp:cNvGraphicFramePr>
@@ -3346,7 +3444,7 @@
                             <a:picLocks noChangeAspect="1" noChangeArrowheads="1"/>
                           </pic:cNvPicPr>
                         </pic:nvPicPr>
-                        <pic:blipFill>
+                        <pic:blipFill rotWithShape="1">
                           <a:blip r:embed="rId9" cstate="print">
                             <a:extLst>
                               <a:ext uri="{28A0092B-C50C-407E-A947-70E740481C1C}">
@@ -3354,15 +3452,13 @@
                               </a:ext>
                             </a:extLst>
                           </a:blip>
-                          <a:srcRect/>
-                          <a:stretch>
-                            <a:fillRect/>
-                          </a:stretch>
+                          <a:srcRect b="11296"/>
+                          <a:stretch/>
                         </pic:blipFill>
                         <pic:spPr bwMode="auto">
                           <a:xfrm>
                             <a:off x="0" y="0"/>
-                            <a:ext cx="989674" cy="931940"/>
+                            <a:ext cx="1151613" cy="984554"/>
                           </a:xfrm>
                           <a:prstGeom prst="rect">
                             <a:avLst/>
@@ -3371,6 +3467,11 @@
                           <a:ln>
                             <a:noFill/>
                           </a:ln>
+                          <a:extLst>
+                            <a:ext uri="{53640926-AAD7-44D8-BBD7-CCE9431645EC}">
+                              <a14:shadowObscured xmlns:a14="http://schemas.microsoft.com/office/drawing/2010/main"/>
+                            </a:ext>
+                          </a:extLst>
                         </pic:spPr>
                       </pic:pic>
                     </a:graphicData>
@@ -3458,6 +3559,7 @@
               <w:t>{INS $</w:t>
             </w:r>
             <w:proofErr w:type="spellStart"/>
+            <w:proofErr w:type="gramStart"/>
             <w:r>
               <w:rPr>
                 <w:rFonts w:ascii="Times New Roman" w:hAnsi="Times New Roman" w:cs="Times New Roman"/>
@@ -3469,6 +3571,7 @@
               <w:t>service.serviceName.label</w:t>
             </w:r>
             <w:proofErr w:type="spellEnd"/>
+            <w:proofErr w:type="gramEnd"/>
             <w:r>
               <w:rPr>
                 <w:rFonts w:ascii="Times New Roman" w:hAnsi="Times New Roman" w:cs="Times New Roman"/>
@@ -3499,6 +3602,7 @@
               <w:t>{INS $</w:t>
             </w:r>
             <w:proofErr w:type="spellStart"/>
+            <w:proofErr w:type="gramStart"/>
             <w:r>
               <w:rPr>
                 <w:rFonts w:ascii="Times New Roman" w:hAnsi="Times New Roman" w:cs="Times New Roman"/>
@@ -3508,6 +3612,7 @@
               <w:t>service.serviceName.value</w:t>
             </w:r>
             <w:proofErr w:type="spellEnd"/>
+            <w:proofErr w:type="gramEnd"/>
             <w:r>
               <w:rPr>
                 <w:rFonts w:ascii="Times New Roman" w:hAnsi="Times New Roman" w:cs="Times New Roman"/>
@@ -3541,6 +3646,7 @@
               <w:t>{INS $</w:t>
             </w:r>
             <w:proofErr w:type="spellStart"/>
+            <w:proofErr w:type="gramStart"/>
             <w:r>
               <w:rPr>
                 <w:rFonts w:ascii="Times New Roman" w:hAnsi="Times New Roman" w:cs="Times New Roman"/>
@@ -3550,6 +3656,7 @@
               <w:t>service.notes</w:t>
             </w:r>
             <w:proofErr w:type="spellEnd"/>
+            <w:proofErr w:type="gramEnd"/>
             <w:r>
               <w:rPr>
                 <w:rFonts w:ascii="Times New Roman" w:hAnsi="Times New Roman" w:cs="Times New Roman"/>

</xml_diff>

<commit_message>
contract type & billing companies added
</commit_message>
<xml_diff>
--- a/tmp/template.docx
+++ b/tmp/template.docx
@@ -91,7 +91,27 @@
                 <w:sz w:val="20"/>
                 <w:szCs w:val="20"/>
               </w:rPr>
-              <w:t xml:space="preserve">                                             EPCORN                                                       </w:t>
+              <w:t xml:space="preserve">                                             </w:t>
+            </w:r>
+            <w:r>
+              <w:rPr>
+                <w:rFonts w:ascii="Times New Roman" w:hAnsi="Times New Roman" w:cs="Times New Roman"/>
+                <w:b/>
+                <w:bCs/>
+                <w:sz w:val="20"/>
+                <w:szCs w:val="20"/>
+              </w:rPr>
+              <w:t xml:space="preserve">   </w:t>
+            </w:r>
+            <w:r>
+              <w:rPr>
+                <w:rFonts w:ascii="Times New Roman" w:hAnsi="Times New Roman" w:cs="Times New Roman"/>
+                <w:b/>
+                <w:bCs/>
+                <w:sz w:val="20"/>
+                <w:szCs w:val="20"/>
+              </w:rPr>
+              <w:t xml:space="preserve">EPCORN                                                      </w:t>
             </w:r>
             <w:proofErr w:type="gramStart"/>
             <w:r>
@@ -183,6 +203,15 @@
                 <w:szCs w:val="20"/>
               </w:rPr>
               <w:t xml:space="preserve">   </w:t>
+            </w:r>
+            <w:r>
+              <w:rPr>
+                <w:rFonts w:ascii="Times New Roman" w:hAnsi="Times New Roman" w:cs="Times New Roman"/>
+                <w:noProof/>
+                <w:sz w:val="20"/>
+                <w:szCs w:val="20"/>
+              </w:rPr>
+              <w:t xml:space="preserve">  </w:t>
             </w:r>
             <w:r>
               <w:rPr>
@@ -277,7 +306,7 @@
                 <w:sz w:val="20"/>
                 <w:szCs w:val="20"/>
               </w:rPr>
-              <w:t xml:space="preserve">                                                    </w:t>
+              <w:t xml:space="preserve">                                                </w:t>
             </w:r>
             <w:r>
               <w:rPr>
@@ -1919,27 +1948,37 @@
                 <w:sz w:val="24"/>
                 <w:szCs w:val="24"/>
               </w:rPr>
-              <w:t>OFFICE</w:t>
-            </w:r>
-            <w:r>
-              <w:rPr>
-                <w:rFonts w:ascii="Times New Roman" w:hAnsi="Times New Roman" w:cs="Times New Roman"/>
-                <w:b/>
-                <w:bCs/>
-                <w:sz w:val="24"/>
-                <w:szCs w:val="24"/>
-              </w:rPr>
-              <w:t xml:space="preserve"> COPY</w:t>
-            </w:r>
-            <w:r>
-              <w:rPr>
-                <w:rFonts w:ascii="Times New Roman" w:hAnsi="Times New Roman" w:cs="Times New Roman"/>
-                <w:b/>
-                <w:bCs/>
-                <w:sz w:val="20"/>
-                <w:szCs w:val="20"/>
-              </w:rPr>
-              <w:t xml:space="preserve">                                             EPCORN                                                       </w:t>
+              <w:t>OFFICE COPY</w:t>
+            </w:r>
+            <w:r>
+              <w:rPr>
+                <w:rFonts w:ascii="Times New Roman" w:hAnsi="Times New Roman" w:cs="Times New Roman"/>
+                <w:b/>
+                <w:bCs/>
+                <w:sz w:val="20"/>
+                <w:szCs w:val="20"/>
+              </w:rPr>
+              <w:t xml:space="preserve">                                             </w:t>
+            </w:r>
+            <w:r>
+              <w:rPr>
+                <w:rFonts w:ascii="Times New Roman" w:hAnsi="Times New Roman" w:cs="Times New Roman"/>
+                <w:b/>
+                <w:bCs/>
+                <w:sz w:val="20"/>
+                <w:szCs w:val="20"/>
+              </w:rPr>
+              <w:t xml:space="preserve">   </w:t>
+            </w:r>
+            <w:r>
+              <w:rPr>
+                <w:rFonts w:ascii="Times New Roman" w:hAnsi="Times New Roman" w:cs="Times New Roman"/>
+                <w:b/>
+                <w:bCs/>
+                <w:sz w:val="20"/>
+                <w:szCs w:val="20"/>
+              </w:rPr>
+              <w:t xml:space="preserve">EPCORN                                                      </w:t>
             </w:r>
             <w:proofErr w:type="gramStart"/>
             <w:r>
@@ -2012,17 +2051,7 @@
                 <w:sz w:val="20"/>
                 <w:szCs w:val="20"/>
               </w:rPr>
-              <w:t xml:space="preserve"> </w:t>
-            </w:r>
-            <w:r>
-              <w:rPr>
-                <w:rFonts w:ascii="Times New Roman" w:hAnsi="Times New Roman" w:cs="Times New Roman"/>
-                <w:b/>
-                <w:bCs/>
-                <w:sz w:val="20"/>
-                <w:szCs w:val="20"/>
-              </w:rPr>
-              <w:t>Single Service Slip</w:t>
+              <w:t xml:space="preserve"> Single Service Slip</w:t>
             </w:r>
             <w:r>
               <w:rPr>
@@ -2032,6 +2061,15 @@
                 <w:szCs w:val="20"/>
               </w:rPr>
               <w:t xml:space="preserve">                                    </w:t>
+            </w:r>
+            <w:r>
+              <w:rPr>
+                <w:rFonts w:ascii="Times New Roman" w:hAnsi="Times New Roman" w:cs="Times New Roman"/>
+                <w:noProof/>
+                <w:sz w:val="20"/>
+                <w:szCs w:val="20"/>
+              </w:rPr>
+              <w:t xml:space="preserve">  </w:t>
             </w:r>
             <w:r>
               <w:rPr>
@@ -2135,7 +2173,7 @@
                 <w:sz w:val="20"/>
                 <w:szCs w:val="20"/>
               </w:rPr>
-              <w:t xml:space="preserve">                                                    </w:t>
+              <w:t xml:space="preserve">                                                </w:t>
             </w:r>
             <w:r>
               <w:rPr>

</xml_diff>

<commit_message>
gst mandatory & ad changes
</commit_message>
<xml_diff>
--- a/tmp/template.docx
+++ b/tmp/template.docx
@@ -165,6 +165,16 @@
                 <w:szCs w:val="20"/>
               </w:rPr>
               <w:t xml:space="preserve">      </w:t>
+            </w:r>
+            <w:r>
+              <w:rPr>
+                <w:rFonts w:ascii="Times New Roman" w:hAnsi="Times New Roman" w:cs="Times New Roman"/>
+                <w:b/>
+                <w:bCs/>
+                <w:sz w:val="20"/>
+                <w:szCs w:val="20"/>
+              </w:rPr>
+              <w:t xml:space="preserve"> </w:t>
             </w:r>
             <w:r>
               <w:rPr>

</xml_diff>

<commit_message>
template & ad changes
</commit_message>
<xml_diff>
--- a/tmp/template.docx
+++ b/tmp/template.docx
@@ -3769,22 +3769,12 @@
     <w:r>
       <w:rPr>
         <w:noProof/>
-        <w:sz w:val="10"/>
-        <w:szCs w:val="10"/>
       </w:rPr>
       <w:drawing>
-        <wp:anchor distT="0" distB="0" distL="114300" distR="114300" simplePos="0" relativeHeight="251664384" behindDoc="0" locked="0" layoutInCell="1" allowOverlap="1" wp14:anchorId="7A225A4B" wp14:editId="39784CF4">
-          <wp:simplePos x="0" y="0"/>
-          <wp:positionH relativeFrom="column">
-            <wp:posOffset>4924425</wp:posOffset>
-          </wp:positionH>
-          <wp:positionV relativeFrom="paragraph">
-            <wp:posOffset>218440</wp:posOffset>
-          </wp:positionV>
-          <wp:extent cx="1474470" cy="1219200"/>
+        <wp:inline distT="0" distB="0" distL="0" distR="0" wp14:anchorId="7ABDE10B" wp14:editId="55DADA29">
+          <wp:extent cx="7143750" cy="1638300"/>
           <wp:effectExtent l="0" t="0" r="0" b="0"/>
-          <wp:wrapSquare wrapText="bothSides"/>
-          <wp:docPr id="2134967903" name="Picture 1" descr="A black and white logo  Description automatically generated"/>
+          <wp:docPr id="2130808503" name="Picture 6" descr="A snowman with snowflakes and text&#10;&#10;Description automatically generated"/>
           <wp:cNvGraphicFramePr>
             <a:graphicFrameLocks xmlns:a="http://schemas.openxmlformats.org/drawingml/2006/main" noChangeAspect="1"/>
           </wp:cNvGraphicFramePr>
@@ -3792,73 +3782,13 @@
             <a:graphicData uri="http://schemas.openxmlformats.org/drawingml/2006/picture">
               <pic:pic xmlns:pic="http://schemas.openxmlformats.org/drawingml/2006/picture">
                 <pic:nvPicPr>
-                  <pic:cNvPr id="1140485150" name="Picture 1" descr="A black and white logo  Description automatically generated"/>
-                  <pic:cNvPicPr/>
-                </pic:nvPicPr>
-                <pic:blipFill>
-                  <a:blip r:embed="rId1" cstate="print">
-                    <a:extLst>
-                      <a:ext uri="{28A0092B-C50C-407E-A947-70E740481C1C}">
-                        <a14:useLocalDpi xmlns:a14="http://schemas.microsoft.com/office/drawing/2010/main" val="0"/>
-                      </a:ext>
-                    </a:extLst>
-                  </a:blip>
-                  <a:stretch>
-                    <a:fillRect/>
-                  </a:stretch>
-                </pic:blipFill>
-                <pic:spPr>
-                  <a:xfrm>
-                    <a:off x="0" y="0"/>
-                    <a:ext cx="1474470" cy="1219200"/>
-                  </a:xfrm>
-                  <a:prstGeom prst="rect">
-                    <a:avLst/>
-                  </a:prstGeom>
-                </pic:spPr>
-              </pic:pic>
-            </a:graphicData>
-          </a:graphic>
-          <wp14:sizeRelH relativeFrom="page">
-            <wp14:pctWidth>0</wp14:pctWidth>
-          </wp14:sizeRelH>
-          <wp14:sizeRelV relativeFrom="page">
-            <wp14:pctHeight>0</wp14:pctHeight>
-          </wp14:sizeRelV>
-        </wp:anchor>
-      </w:drawing>
-    </w:r>
-    <w:r>
-      <w:rPr>
-        <w:noProof/>
-      </w:rPr>
-      <w:drawing>
-        <wp:anchor distT="0" distB="0" distL="114300" distR="114300" simplePos="0" relativeHeight="251662336" behindDoc="0" locked="0" layoutInCell="1" allowOverlap="1" wp14:anchorId="04791363" wp14:editId="7B1708AC">
-          <wp:simplePos x="0" y="0"/>
-          <wp:positionH relativeFrom="column">
-            <wp:posOffset>-704850</wp:posOffset>
-          </wp:positionH>
-          <wp:positionV relativeFrom="paragraph">
-            <wp:posOffset>-1270</wp:posOffset>
-          </wp:positionV>
-          <wp:extent cx="5356860" cy="1571625"/>
-          <wp:effectExtent l="0" t="0" r="0" b="9525"/>
-          <wp:wrapSquare wrapText="bothSides"/>
-          <wp:docPr id="2134967902" name="Picture 1551853673" descr="A diagram of company's company's company's company's company's company's company's company's company's company's company's company's  Description automatically generated"/>
-          <wp:cNvGraphicFramePr>
-            <a:graphicFrameLocks xmlns:a="http://schemas.openxmlformats.org/drawingml/2006/main" noChangeAspect="1"/>
-          </wp:cNvGraphicFramePr>
-          <a:graphic xmlns:a="http://schemas.openxmlformats.org/drawingml/2006/main">
-            <a:graphicData uri="http://schemas.openxmlformats.org/drawingml/2006/picture">
-              <pic:pic xmlns:pic="http://schemas.openxmlformats.org/drawingml/2006/picture">
-                <pic:nvPicPr>
-                  <pic:cNvPr id="1551853673" name="Picture 1551853673" descr="A diagram of company's company's company's company's company's company's company's company's company's company's company's company's  Description automatically generated"/>
+                  <pic:cNvPr id="2130808503" name="Picture 6" descr="A snowman with snowflakes and text&#10;&#10;Description automatically generated"/>
                   <pic:cNvPicPr>
                     <a:picLocks noChangeAspect="1" noChangeArrowheads="1"/>
                   </pic:cNvPicPr>
                 </pic:nvPicPr>
                 <pic:blipFill>
-                  <a:blip r:embed="rId2" cstate="print">
+                  <a:blip r:embed="rId1">
                     <a:extLst>
                       <a:ext uri="{28A0092B-C50C-407E-A947-70E740481C1C}">
                         <a14:useLocalDpi xmlns:a14="http://schemas.microsoft.com/office/drawing/2010/main" val="0"/>
@@ -3873,7 +3803,7 @@
                 <pic:spPr bwMode="auto">
                   <a:xfrm>
                     <a:off x="0" y="0"/>
-                    <a:ext cx="5356860" cy="1571625"/>
+                    <a:ext cx="7143750" cy="1638300"/>
                   </a:xfrm>
                   <a:prstGeom prst="rect">
                     <a:avLst/>
@@ -3886,20 +3816,9 @@
               </pic:pic>
             </a:graphicData>
           </a:graphic>
-          <wp14:sizeRelH relativeFrom="page">
-            <wp14:pctWidth>0</wp14:pctWidth>
-          </wp14:sizeRelH>
-          <wp14:sizeRelV relativeFrom="page">
-            <wp14:pctHeight>0</wp14:pctHeight>
-          </wp14:sizeRelV>
-        </wp:anchor>
+        </wp:inline>
       </w:drawing>
     </w:r>
-  </w:p>
-  <w:p>
-    <w:pPr>
-      <w:pStyle w:val="Header"/>
-    </w:pPr>
   </w:p>
 </w:hdr>
 </file>

</xml_diff>

<commit_message>
In Guarantee payment option added
</commit_message>
<xml_diff>
--- a/tmp/template.docx
+++ b/tmp/template.docx
@@ -1866,7 +1866,7 @@
     </w:p>
     <w:tbl>
       <w:tblPr>
-        <w:tblpPr w:leftFromText="180" w:rightFromText="180" w:vertAnchor="page" w:horzAnchor="margin" w:tblpXSpec="center" w:tblpY="3121"/>
+        <w:tblpPr w:leftFromText="180" w:rightFromText="180" w:vertAnchor="page" w:horzAnchor="margin" w:tblpXSpec="center" w:tblpY="3046"/>
         <w:tblW w:w="11280" w:type="dxa"/>
         <w:tblBorders>
           <w:top w:val="single" w:sz="4" w:space="0" w:color="auto"/>
@@ -3628,8 +3628,12 @@
       </w:pPr>
     </w:p>
     <w:sectPr>
-      <w:headerReference w:type="default" r:id="rId9"/>
-      <w:footerReference w:type="default" r:id="rId10"/>
+      <w:headerReference w:type="even" r:id="rId9"/>
+      <w:headerReference w:type="default" r:id="rId10"/>
+      <w:footerReference w:type="even" r:id="rId11"/>
+      <w:footerReference w:type="default" r:id="rId12"/>
+      <w:headerReference w:type="first" r:id="rId13"/>
+      <w:footerReference w:type="first" r:id="rId14"/>
       <w:pgSz w:w="11906" w:h="16838"/>
       <w:pgMar w:top="426" w:right="1440" w:bottom="1440" w:left="1440" w:header="421" w:footer="1703" w:gutter="0"/>
       <w:cols w:space="708"/>
@@ -3659,6 +3663,16 @@
 </file>
 
 <file path=word/footer1.xml><?xml version="1.0" encoding="utf-8"?>
+<w:ftr xmlns:wpc="http://schemas.microsoft.com/office/word/2010/wordprocessingCanvas" xmlns:cx="http://schemas.microsoft.com/office/drawing/2014/chartex" xmlns:cx1="http://schemas.microsoft.com/office/drawing/2015/9/8/chartex" xmlns:cx2="http://schemas.microsoft.com/office/drawing/2015/10/21/chartex" xmlns:cx3="http://schemas.microsoft.com/office/drawing/2016/5/9/chartex" xmlns:cx4="http://schemas.microsoft.com/office/drawing/2016/5/10/chartex" xmlns:cx5="http://schemas.microsoft.com/office/drawing/2016/5/11/chartex" xmlns:cx6="http://schemas.microsoft.com/office/drawing/2016/5/12/chartex" xmlns:cx7="http://schemas.microsoft.com/office/drawing/2016/5/13/chartex" xmlns:cx8="http://schemas.microsoft.com/office/drawing/2016/5/14/chartex" xmlns:mc="http://schemas.openxmlformats.org/markup-compatibility/2006" xmlns:aink="http://schemas.microsoft.com/office/drawing/2016/ink" xmlns:am3d="http://schemas.microsoft.com/office/drawing/2017/model3d" xmlns:o="urn:schemas-microsoft-com:office:office" xmlns:oel="http://schemas.microsoft.com/office/2019/extlst" xmlns:r="http://schemas.openxmlformats.org/officeDocument/2006/relationships" xmlns:m="http://schemas.openxmlformats.org/officeDocument/2006/math" xmlns:v="urn:schemas-microsoft-com:vml" xmlns:wp14="http://schemas.microsoft.com/office/word/2010/wordprocessingDrawing" xmlns:wp="http://schemas.openxmlformats.org/drawingml/2006/wordprocessingDrawing" xmlns:w10="urn:schemas-microsoft-com:office:word" xmlns:w="http://schemas.openxmlformats.org/wordprocessingml/2006/main" xmlns:w14="http://schemas.microsoft.com/office/word/2010/wordml" xmlns:w15="http://schemas.microsoft.com/office/word/2012/wordml" xmlns:w16cex="http://schemas.microsoft.com/office/word/2018/wordml/cex" xmlns:w16cid="http://schemas.microsoft.com/office/word/2016/wordml/cid" xmlns:w16="http://schemas.microsoft.com/office/word/2018/wordml" xmlns:w16sdtdh="http://schemas.microsoft.com/office/word/2020/wordml/sdtdatahash" xmlns:w16se="http://schemas.microsoft.com/office/word/2015/wordml/symex" xmlns:wpg="http://schemas.microsoft.com/office/word/2010/wordprocessingGroup" xmlns:wpi="http://schemas.microsoft.com/office/word/2010/wordprocessingInk" xmlns:wne="http://schemas.microsoft.com/office/word/2006/wordml" xmlns:wps="http://schemas.microsoft.com/office/word/2010/wordprocessingShape" mc:Ignorable="w14 w15 w16se w16cid w16 w16cex w16sdtdh wp14">
+  <w:p>
+    <w:pPr>
+      <w:pStyle w:val="Footer"/>
+    </w:pPr>
+  </w:p>
+</w:ftr>
+</file>
+
+<file path=word/footer2.xml><?xml version="1.0" encoding="utf-8"?>
 <w:ftr xmlns:wpc="http://schemas.microsoft.com/office/word/2010/wordprocessingCanvas" xmlns:cx="http://schemas.microsoft.com/office/drawing/2014/chartex" xmlns:cx1="http://schemas.microsoft.com/office/drawing/2015/9/8/chartex" xmlns:cx2="http://schemas.microsoft.com/office/drawing/2015/10/21/chartex" xmlns:cx3="http://schemas.microsoft.com/office/drawing/2016/5/9/chartex" xmlns:cx4="http://schemas.microsoft.com/office/drawing/2016/5/10/chartex" xmlns:cx5="http://schemas.microsoft.com/office/drawing/2016/5/11/chartex" xmlns:cx6="http://schemas.microsoft.com/office/drawing/2016/5/12/chartex" xmlns:cx7="http://schemas.microsoft.com/office/drawing/2016/5/13/chartex" xmlns:cx8="http://schemas.microsoft.com/office/drawing/2016/5/14/chartex" xmlns:mc="http://schemas.openxmlformats.org/markup-compatibility/2006" xmlns:aink="http://schemas.microsoft.com/office/drawing/2016/ink" xmlns:am3d="http://schemas.microsoft.com/office/drawing/2017/model3d" xmlns:o="urn:schemas-microsoft-com:office:office" xmlns:oel="http://schemas.microsoft.com/office/2019/extlst" xmlns:r="http://schemas.openxmlformats.org/officeDocument/2006/relationships" xmlns:m="http://schemas.openxmlformats.org/officeDocument/2006/math" xmlns:v="urn:schemas-microsoft-com:vml" xmlns:wp14="http://schemas.microsoft.com/office/word/2010/wordprocessingDrawing" xmlns:wp="http://schemas.openxmlformats.org/drawingml/2006/wordprocessingDrawing" xmlns:w10="urn:schemas-microsoft-com:office:word" xmlns:w="http://schemas.openxmlformats.org/wordprocessingml/2006/main" xmlns:w14="http://schemas.microsoft.com/office/word/2010/wordml" xmlns:w15="http://schemas.microsoft.com/office/word/2012/wordml" xmlns:w16cex="http://schemas.microsoft.com/office/word/2018/wordml/cex" xmlns:w16cid="http://schemas.microsoft.com/office/word/2016/wordml/cid" xmlns:w16="http://schemas.microsoft.com/office/word/2018/wordml" xmlns:w16sdtdh="http://schemas.microsoft.com/office/word/2020/wordml/sdtdatahash" xmlns:w16se="http://schemas.microsoft.com/office/word/2015/wordml/symex" xmlns:wpg="http://schemas.microsoft.com/office/word/2010/wordprocessingGroup" xmlns:wpi="http://schemas.microsoft.com/office/word/2010/wordprocessingInk" xmlns:wne="http://schemas.microsoft.com/office/word/2006/wordml" xmlns:wps="http://schemas.microsoft.com/office/word/2010/wordprocessingShape" mc:Ignorable="w14 w15 w16se w16cid w16 w16cex w16sdtdh wp14">
   <w:p>
     <w:pPr>
@@ -3740,6 +3754,16 @@
 </w:ftr>
 </file>
 
+<file path=word/footer3.xml><?xml version="1.0" encoding="utf-8"?>
+<w:ftr xmlns:wpc="http://schemas.microsoft.com/office/word/2010/wordprocessingCanvas" xmlns:cx="http://schemas.microsoft.com/office/drawing/2014/chartex" xmlns:cx1="http://schemas.microsoft.com/office/drawing/2015/9/8/chartex" xmlns:cx2="http://schemas.microsoft.com/office/drawing/2015/10/21/chartex" xmlns:cx3="http://schemas.microsoft.com/office/drawing/2016/5/9/chartex" xmlns:cx4="http://schemas.microsoft.com/office/drawing/2016/5/10/chartex" xmlns:cx5="http://schemas.microsoft.com/office/drawing/2016/5/11/chartex" xmlns:cx6="http://schemas.microsoft.com/office/drawing/2016/5/12/chartex" xmlns:cx7="http://schemas.microsoft.com/office/drawing/2016/5/13/chartex" xmlns:cx8="http://schemas.microsoft.com/office/drawing/2016/5/14/chartex" xmlns:mc="http://schemas.openxmlformats.org/markup-compatibility/2006" xmlns:aink="http://schemas.microsoft.com/office/drawing/2016/ink" xmlns:am3d="http://schemas.microsoft.com/office/drawing/2017/model3d" xmlns:o="urn:schemas-microsoft-com:office:office" xmlns:oel="http://schemas.microsoft.com/office/2019/extlst" xmlns:r="http://schemas.openxmlformats.org/officeDocument/2006/relationships" xmlns:m="http://schemas.openxmlformats.org/officeDocument/2006/math" xmlns:v="urn:schemas-microsoft-com:vml" xmlns:wp14="http://schemas.microsoft.com/office/word/2010/wordprocessingDrawing" xmlns:wp="http://schemas.openxmlformats.org/drawingml/2006/wordprocessingDrawing" xmlns:w10="urn:schemas-microsoft-com:office:word" xmlns:w="http://schemas.openxmlformats.org/wordprocessingml/2006/main" xmlns:w14="http://schemas.microsoft.com/office/word/2010/wordml" xmlns:w15="http://schemas.microsoft.com/office/word/2012/wordml" xmlns:w16cex="http://schemas.microsoft.com/office/word/2018/wordml/cex" xmlns:w16cid="http://schemas.microsoft.com/office/word/2016/wordml/cid" xmlns:w16="http://schemas.microsoft.com/office/word/2018/wordml" xmlns:w16sdtdh="http://schemas.microsoft.com/office/word/2020/wordml/sdtdatahash" xmlns:w16se="http://schemas.microsoft.com/office/word/2015/wordml/symex" xmlns:wpg="http://schemas.microsoft.com/office/word/2010/wordprocessingGroup" xmlns:wpi="http://schemas.microsoft.com/office/word/2010/wordprocessingInk" xmlns:wne="http://schemas.microsoft.com/office/word/2006/wordml" xmlns:wps="http://schemas.microsoft.com/office/word/2010/wordprocessingShape" mc:Ignorable="w14 w15 w16se w16cid w16 w16cex w16sdtdh wp14">
+  <w:p>
+    <w:pPr>
+      <w:pStyle w:val="Footer"/>
+    </w:pPr>
+  </w:p>
+</w:ftr>
+</file>
+
 <file path=word/footnotes.xml><?xml version="1.0" encoding="utf-8"?>
 <w:footnotes xmlns:wpc="http://schemas.microsoft.com/office/word/2010/wordprocessingCanvas" xmlns:cx="http://schemas.microsoft.com/office/drawing/2014/chartex" xmlns:cx1="http://schemas.microsoft.com/office/drawing/2015/9/8/chartex" xmlns:cx2="http://schemas.microsoft.com/office/drawing/2015/10/21/chartex" xmlns:cx3="http://schemas.microsoft.com/office/drawing/2016/5/9/chartex" xmlns:cx4="http://schemas.microsoft.com/office/drawing/2016/5/10/chartex" xmlns:cx5="http://schemas.microsoft.com/office/drawing/2016/5/11/chartex" xmlns:cx6="http://schemas.microsoft.com/office/drawing/2016/5/12/chartex" xmlns:cx7="http://schemas.microsoft.com/office/drawing/2016/5/13/chartex" xmlns:cx8="http://schemas.microsoft.com/office/drawing/2016/5/14/chartex" xmlns:mc="http://schemas.openxmlformats.org/markup-compatibility/2006" xmlns:aink="http://schemas.microsoft.com/office/drawing/2016/ink" xmlns:am3d="http://schemas.microsoft.com/office/drawing/2017/model3d" xmlns:o="urn:schemas-microsoft-com:office:office" xmlns:oel="http://schemas.microsoft.com/office/2019/extlst" xmlns:r="http://schemas.openxmlformats.org/officeDocument/2006/relationships" xmlns:m="http://schemas.openxmlformats.org/officeDocument/2006/math" xmlns:v="urn:schemas-microsoft-com:vml" xmlns:wp14="http://schemas.microsoft.com/office/word/2010/wordprocessingDrawing" xmlns:wp="http://schemas.openxmlformats.org/drawingml/2006/wordprocessingDrawing" xmlns:w10="urn:schemas-microsoft-com:office:word" xmlns:w="http://schemas.openxmlformats.org/wordprocessingml/2006/main" xmlns:w14="http://schemas.microsoft.com/office/word/2010/wordml" xmlns:w15="http://schemas.microsoft.com/office/word/2012/wordml" xmlns:w16cex="http://schemas.microsoft.com/office/word/2018/wordml/cex" xmlns:w16cid="http://schemas.microsoft.com/office/word/2016/wordml/cid" xmlns:w16="http://schemas.microsoft.com/office/word/2018/wordml" xmlns:w16sdtdh="http://schemas.microsoft.com/office/word/2020/wordml/sdtdatahash" xmlns:w16se="http://schemas.microsoft.com/office/word/2015/wordml/symex" xmlns:wpg="http://schemas.microsoft.com/office/word/2010/wordprocessingGroup" xmlns:wpi="http://schemas.microsoft.com/office/word/2010/wordprocessingInk" xmlns:wne="http://schemas.microsoft.com/office/word/2006/wordml" xmlns:wps="http://schemas.microsoft.com/office/word/2010/wordprocessingShape" mc:Ignorable="w14 w15 w16se w16cid w16 w16cex w16sdtdh wp14">
   <w:footnote w:type="separator" w:id="-1">
@@ -3764,6 +3788,16 @@
   <w:p>
     <w:pPr>
       <w:pStyle w:val="Header"/>
+    </w:pPr>
+  </w:p>
+</w:hdr>
+</file>
+
+<file path=word/header2.xml><?xml version="1.0" encoding="utf-8"?>
+<w:hdr xmlns:wpc="http://schemas.microsoft.com/office/word/2010/wordprocessingCanvas" xmlns:cx="http://schemas.microsoft.com/office/drawing/2014/chartex" xmlns:cx1="http://schemas.microsoft.com/office/drawing/2015/9/8/chartex" xmlns:cx2="http://schemas.microsoft.com/office/drawing/2015/10/21/chartex" xmlns:cx3="http://schemas.microsoft.com/office/drawing/2016/5/9/chartex" xmlns:cx4="http://schemas.microsoft.com/office/drawing/2016/5/10/chartex" xmlns:cx5="http://schemas.microsoft.com/office/drawing/2016/5/11/chartex" xmlns:cx6="http://schemas.microsoft.com/office/drawing/2016/5/12/chartex" xmlns:cx7="http://schemas.microsoft.com/office/drawing/2016/5/13/chartex" xmlns:cx8="http://schemas.microsoft.com/office/drawing/2016/5/14/chartex" xmlns:mc="http://schemas.openxmlformats.org/markup-compatibility/2006" xmlns:aink="http://schemas.microsoft.com/office/drawing/2016/ink" xmlns:am3d="http://schemas.microsoft.com/office/drawing/2017/model3d" xmlns:o="urn:schemas-microsoft-com:office:office" xmlns:oel="http://schemas.microsoft.com/office/2019/extlst" xmlns:r="http://schemas.openxmlformats.org/officeDocument/2006/relationships" xmlns:m="http://schemas.openxmlformats.org/officeDocument/2006/math" xmlns:v="urn:schemas-microsoft-com:vml" xmlns:wp14="http://schemas.microsoft.com/office/word/2010/wordprocessingDrawing" xmlns:wp="http://schemas.openxmlformats.org/drawingml/2006/wordprocessingDrawing" xmlns:w10="urn:schemas-microsoft-com:office:word" xmlns:w="http://schemas.openxmlformats.org/wordprocessingml/2006/main" xmlns:w14="http://schemas.microsoft.com/office/word/2010/wordml" xmlns:w15="http://schemas.microsoft.com/office/word/2012/wordml" xmlns:w16cex="http://schemas.microsoft.com/office/word/2018/wordml/cex" xmlns:w16cid="http://schemas.microsoft.com/office/word/2016/wordml/cid" xmlns:w16="http://schemas.microsoft.com/office/word/2018/wordml" xmlns:w16sdtdh="http://schemas.microsoft.com/office/word/2020/wordml/sdtdatahash" xmlns:w16se="http://schemas.microsoft.com/office/word/2015/wordml/symex" xmlns:wpg="http://schemas.microsoft.com/office/word/2010/wordprocessingGroup" xmlns:wpi="http://schemas.microsoft.com/office/word/2010/wordprocessingInk" xmlns:wne="http://schemas.microsoft.com/office/word/2006/wordml" xmlns:wps="http://schemas.microsoft.com/office/word/2010/wordprocessingShape" mc:Ignorable="w14 w15 w16se w16cid w16 w16cex w16sdtdh wp14">
+  <w:p>
+    <w:pPr>
+      <w:pStyle w:val="Header"/>
       <w:ind w:left="-1134"/>
     </w:pPr>
     <w:r>
@@ -3771,10 +3805,10 @@
         <w:noProof/>
       </w:rPr>
       <w:drawing>
-        <wp:inline distT="0" distB="0" distL="0" distR="0" wp14:anchorId="7ABDE10B" wp14:editId="55DADA29">
-          <wp:extent cx="7143750" cy="1638300"/>
-          <wp:effectExtent l="0" t="0" r="0" b="0"/>
-          <wp:docPr id="2130808503" name="Picture 6" descr="A snowman with snowflakes and text&#10;&#10;Description automatically generated"/>
+        <wp:inline distT="0" distB="0" distL="0" distR="0" wp14:anchorId="1EA62998" wp14:editId="21AD2C60">
+          <wp:extent cx="7143750" cy="1609725"/>
+          <wp:effectExtent l="0" t="0" r="0" b="9525"/>
+          <wp:docPr id="2064236283" name="Picture 1"/>
           <wp:cNvGraphicFramePr>
             <a:graphicFrameLocks xmlns:a="http://schemas.openxmlformats.org/drawingml/2006/main" noChangeAspect="1"/>
           </wp:cNvGraphicFramePr>
@@ -3782,7 +3816,7 @@
             <a:graphicData uri="http://schemas.openxmlformats.org/drawingml/2006/picture">
               <pic:pic xmlns:pic="http://schemas.openxmlformats.org/drawingml/2006/picture">
                 <pic:nvPicPr>
-                  <pic:cNvPr id="2130808503" name="Picture 6" descr="A snowman with snowflakes and text&#10;&#10;Description automatically generated"/>
+                  <pic:cNvPr id="0" name="Picture 1"/>
                   <pic:cNvPicPr>
                     <a:picLocks noChangeAspect="1" noChangeArrowheads="1"/>
                   </pic:cNvPicPr>
@@ -3803,7 +3837,7 @@
                 <pic:spPr bwMode="auto">
                   <a:xfrm>
                     <a:off x="0" y="0"/>
-                    <a:ext cx="7143750" cy="1638300"/>
+                    <a:ext cx="7143750" cy="1609725"/>
                   </a:xfrm>
                   <a:prstGeom prst="rect">
                     <a:avLst/>
@@ -3819,6 +3853,16 @@
         </wp:inline>
       </w:drawing>
     </w:r>
+  </w:p>
+</w:hdr>
+</file>
+
+<file path=word/header3.xml><?xml version="1.0" encoding="utf-8"?>
+<w:hdr xmlns:wpc="http://schemas.microsoft.com/office/word/2010/wordprocessingCanvas" xmlns:cx="http://schemas.microsoft.com/office/drawing/2014/chartex" xmlns:cx1="http://schemas.microsoft.com/office/drawing/2015/9/8/chartex" xmlns:cx2="http://schemas.microsoft.com/office/drawing/2015/10/21/chartex" xmlns:cx3="http://schemas.microsoft.com/office/drawing/2016/5/9/chartex" xmlns:cx4="http://schemas.microsoft.com/office/drawing/2016/5/10/chartex" xmlns:cx5="http://schemas.microsoft.com/office/drawing/2016/5/11/chartex" xmlns:cx6="http://schemas.microsoft.com/office/drawing/2016/5/12/chartex" xmlns:cx7="http://schemas.microsoft.com/office/drawing/2016/5/13/chartex" xmlns:cx8="http://schemas.microsoft.com/office/drawing/2016/5/14/chartex" xmlns:mc="http://schemas.openxmlformats.org/markup-compatibility/2006" xmlns:aink="http://schemas.microsoft.com/office/drawing/2016/ink" xmlns:am3d="http://schemas.microsoft.com/office/drawing/2017/model3d" xmlns:o="urn:schemas-microsoft-com:office:office" xmlns:oel="http://schemas.microsoft.com/office/2019/extlst" xmlns:r="http://schemas.openxmlformats.org/officeDocument/2006/relationships" xmlns:m="http://schemas.openxmlformats.org/officeDocument/2006/math" xmlns:v="urn:schemas-microsoft-com:vml" xmlns:wp14="http://schemas.microsoft.com/office/word/2010/wordprocessingDrawing" xmlns:wp="http://schemas.openxmlformats.org/drawingml/2006/wordprocessingDrawing" xmlns:w10="urn:schemas-microsoft-com:office:word" xmlns:w="http://schemas.openxmlformats.org/wordprocessingml/2006/main" xmlns:w14="http://schemas.microsoft.com/office/word/2010/wordml" xmlns:w15="http://schemas.microsoft.com/office/word/2012/wordml" xmlns:w16cex="http://schemas.microsoft.com/office/word/2018/wordml/cex" xmlns:w16cid="http://schemas.microsoft.com/office/word/2016/wordml/cid" xmlns:w16="http://schemas.microsoft.com/office/word/2018/wordml" xmlns:w16sdtdh="http://schemas.microsoft.com/office/word/2020/wordml/sdtdatahash" xmlns:w16se="http://schemas.microsoft.com/office/word/2015/wordml/symex" xmlns:wpg="http://schemas.microsoft.com/office/word/2010/wordprocessingGroup" xmlns:wpi="http://schemas.microsoft.com/office/word/2010/wordprocessingInk" xmlns:wne="http://schemas.microsoft.com/office/word/2006/wordml" xmlns:wps="http://schemas.microsoft.com/office/word/2010/wordprocessingShape" mc:Ignorable="w14 w15 w16se w16cid w16 w16cex w16sdtdh wp14">
+  <w:p>
+    <w:pPr>
+      <w:pStyle w:val="Header"/>
+    </w:pPr>
   </w:p>
 </w:hdr>
 </file>

</xml_diff>